<commit_message>
Resuelvo conflicto del stash: restauro versión revisada de T1B-DER.docx en mi rama
</commit_message>
<xml_diff>
--- a/T1B-GUIA DE INFORME PARA PROYECTO DE DESARROLLO SIAs 2025 version 1.docx
+++ b/T1B-GUIA DE INFORME PARA PROYECTO DE DESARROLLO SIAs 2025 version 1.docx
@@ -1,6 +1,6 @@
 
 <file path=word/document.xml><?xml version="1.0" encoding="utf-8"?>
-<w:document xmlns:wpc="http://schemas.microsoft.com/office/word/2010/wordprocessingCanvas" xmlns:cx="http://schemas.microsoft.com/office/drawing/2014/chartex" xmlns:cx1="http://schemas.microsoft.com/office/drawing/2015/9/8/chartex" xmlns:cx2="http://schemas.microsoft.com/office/drawing/2015/10/21/chartex" xmlns:cx3="http://schemas.microsoft.com/office/drawing/2016/5/9/chartex" xmlns:cx4="http://schemas.microsoft.com/office/drawing/2016/5/10/chartex" xmlns:cx5="http://schemas.microsoft.com/office/drawing/2016/5/11/chartex" xmlns:cx6="http://schemas.microsoft.com/office/drawing/2016/5/12/chartex" xmlns:cx7="http://schemas.microsoft.com/office/drawing/2016/5/13/chartex" xmlns:cx8="http://schemas.microsoft.com/office/drawing/2016/5/14/chartex" xmlns:mc="http://schemas.openxmlformats.org/markup-compatibility/2006" xmlns:aink="http://schemas.microsoft.com/office/drawing/2016/ink" xmlns:am3d="http://schemas.microsoft.com/office/drawing/2017/model3d" xmlns:o="urn:schemas-microsoft-com:office:office" xmlns:oel="http://schemas.microsoft.com/office/2019/extlst" xmlns:r="http://schemas.openxmlformats.org/officeDocument/2006/relationships" xmlns:m="http://schemas.openxmlformats.org/officeDocument/2006/math" xmlns:v="urn:schemas-microsoft-com:vml" xmlns:wp14="http://schemas.microsoft.com/office/word/2010/wordprocessingDrawing" xmlns:wp="http://schemas.openxmlformats.org/drawingml/2006/wordprocessingDrawing" xmlns:w10="urn:schemas-microsoft-com:office:word" xmlns:w="http://schemas.openxmlformats.org/wordprocessingml/2006/main" xmlns:w14="http://schemas.microsoft.com/office/word/2010/wordml" xmlns:w15="http://schemas.microsoft.com/office/word/2012/wordml" xmlns:w16cex="http://schemas.microsoft.com/office/word/2018/wordml/cex" xmlns:w16cid="http://schemas.microsoft.com/office/word/2016/wordml/cid" xmlns:w16="http://schemas.microsoft.com/office/word/2018/wordml" xmlns:w16du="http://schemas.microsoft.com/office/word/2023/wordml/word16du" xmlns:w16sdtdh="http://schemas.microsoft.com/office/word/2020/wordml/sdtdatahash" xmlns:w16sdtfl="http://schemas.microsoft.com/office/word/2024/wordml/sdtformatlock" xmlns:w16se="http://schemas.microsoft.com/office/word/2015/wordml/symex" xmlns:wpg="http://schemas.microsoft.com/office/word/2010/wordprocessingGroup" xmlns:wpi="http://schemas.microsoft.com/office/word/2010/wordprocessingInk" xmlns:wne="http://schemas.microsoft.com/office/word/2006/wordml" xmlns:wps="http://schemas.microsoft.com/office/word/2010/wordprocessingShape" mc:Ignorable="w14 w15 w16se w16cid w16 w16cex w16sdtdh w16sdtfl w16du wp14">
+<w:document xmlns:wpc="http://schemas.microsoft.com/office/word/2010/wordprocessingCanvas" xmlns:cx="http://schemas.microsoft.com/office/drawing/2014/chartex" xmlns:cx1="http://schemas.microsoft.com/office/drawing/2015/9/8/chartex" xmlns:cx2="http://schemas.microsoft.com/office/drawing/2015/10/21/chartex" xmlns:cx3="http://schemas.microsoft.com/office/drawing/2016/5/9/chartex" xmlns:cx4="http://schemas.microsoft.com/office/drawing/2016/5/10/chartex" xmlns:cx5="http://schemas.microsoft.com/office/drawing/2016/5/11/chartex" xmlns:cx6="http://schemas.microsoft.com/office/drawing/2016/5/12/chartex" xmlns:cx7="http://schemas.microsoft.com/office/drawing/2016/5/13/chartex" xmlns:cx8="http://schemas.microsoft.com/office/drawing/2016/5/14/chartex" xmlns:mc="http://schemas.openxmlformats.org/markup-compatibility/2006" xmlns:aink="http://schemas.microsoft.com/office/drawing/2016/ink" xmlns:am3d="http://schemas.microsoft.com/office/drawing/2017/model3d" xmlns:o="urn:schemas-microsoft-com:office:office" xmlns:r="http://schemas.openxmlformats.org/officeDocument/2006/relationships" xmlns:m="http://schemas.openxmlformats.org/officeDocument/2006/math" xmlns:v="urn:schemas-microsoft-com:vml" xmlns:wp14="http://schemas.microsoft.com/office/word/2010/wordprocessingDrawing" xmlns:wp="http://schemas.openxmlformats.org/drawingml/2006/wordprocessingDrawing" xmlns:w10="urn:schemas-microsoft-com:office:word" xmlns:w="http://schemas.openxmlformats.org/wordprocessingml/2006/main" xmlns:w14="http://schemas.microsoft.com/office/word/2010/wordml" xmlns:w15="http://schemas.microsoft.com/office/word/2012/wordml" xmlns:w16cex="http://schemas.microsoft.com/office/word/2018/wordml/cex" xmlns:w16cid="http://schemas.microsoft.com/office/word/2016/wordml/cid" xmlns:w16="http://schemas.microsoft.com/office/word/2018/wordml" xmlns:w16sdtdh="http://schemas.microsoft.com/office/word/2020/wordml/sdtdatahash" xmlns:w16se="http://schemas.microsoft.com/office/word/2015/wordml/symex" xmlns:wpg="http://schemas.microsoft.com/office/word/2010/wordprocessingGroup" xmlns:wpi="http://schemas.microsoft.com/office/word/2010/wordprocessingInk" xmlns:wne="http://schemas.microsoft.com/office/word/2006/wordml" xmlns:wps="http://schemas.microsoft.com/office/word/2010/wordprocessingShape" mc:Ignorable="w14 w15 w16se w16cid w16 w16cex w16sdtdh wp14">
   <w:body>
     <w:p>
       <w:pPr>
@@ -39,11 +39,23 @@
           <w:lang w:val="es-CL"/>
         </w:rPr>
       </w:pPr>
+      <w:commentRangeStart w:id="0"/>
       <w:r>
         <w:rPr>
           <w:lang w:val="es-CL"/>
         </w:rPr>
         <w:t>Introducción</w:t>
+      </w:r>
+      <w:commentRangeEnd w:id="0"/>
+      <w:r>
+        <w:rPr>
+          <w:rStyle w:val="Refdecomentario"/>
+          <w:rFonts w:asciiTheme="minorHAnsi" w:eastAsiaTheme="minorEastAsia" w:hAnsiTheme="minorHAnsi" w:cstheme="minorBidi"/>
+          <w:b w:val="0"/>
+          <w:bCs w:val="0"/>
+          <w:color w:val="auto"/>
+        </w:rPr>
+        <w:commentReference w:id="0"/>
       </w:r>
     </w:p>
     <w:p>
@@ -156,6 +168,7 @@
           <w:lang w:val="es-CL"/>
         </w:rPr>
       </w:pPr>
+      <w:commentRangeStart w:id="1"/>
       <w:r>
         <w:rPr>
           <w:lang w:val="es-CL"/>
@@ -173,6 +186,17 @@
           <w:lang w:val="es-CL"/>
         </w:rPr>
         <w:t xml:space="preserve">: Visión y Alcance del Proyecto </w:t>
+      </w:r>
+      <w:commentRangeEnd w:id="1"/>
+      <w:r>
+        <w:rPr>
+          <w:rStyle w:val="Refdecomentario"/>
+          <w:rFonts w:asciiTheme="minorHAnsi" w:eastAsiaTheme="minorEastAsia" w:hAnsiTheme="minorHAnsi" w:cstheme="minorBidi"/>
+          <w:b w:val="0"/>
+          <w:bCs w:val="0"/>
+          <w:color w:val="auto"/>
+        </w:rPr>
+        <w:commentReference w:id="1"/>
       </w:r>
     </w:p>
     <w:p>
@@ -359,6 +383,7 @@
         </w:rPr>
         <w:t xml:space="preserve"> </w:t>
       </w:r>
+      <w:commentRangeStart w:id="2"/>
       <w:r>
         <w:rPr>
           <w:lang w:val="es-CL"/>
@@ -379,7 +404,14 @@
         </w:rPr>
         <w:t>stakeholders</w:t>
       </w:r>
+      <w:commentRangeEnd w:id="2"/>
       <w:proofErr w:type="spellEnd"/>
+      <w:r>
+        <w:rPr>
+          <w:rStyle w:val="Refdecomentario"/>
+        </w:rPr>
+        <w:commentReference w:id="2"/>
+      </w:r>
     </w:p>
     <w:p>
       <w:pPr>
@@ -610,21 +642,7 @@
         <w:rPr>
           <w:lang w:val="es-CL"/>
         </w:rPr>
-        <w:t xml:space="preserve">: Largas esperas en </w:t>
-      </w:r>
-      <w:proofErr w:type="gramStart"/>
-      <w:r>
-        <w:rPr>
-          <w:lang w:val="es-CL"/>
-        </w:rPr>
-        <w:t>caja</w:t>
-      </w:r>
-      <w:proofErr w:type="gramEnd"/>
-      <w:r>
-        <w:rPr>
-          <w:lang w:val="es-CL"/>
-        </w:rPr>
-        <w:t xml:space="preserve"> o atención y dificultad para encontrar productos</w:t>
+        <w:t>: Largas esperas en caja o atención y dificultad para encontrar productos</w:t>
       </w:r>
     </w:p>
     <w:p>
@@ -987,6 +1005,7 @@
           <w:lang w:val="es-CL"/>
         </w:rPr>
       </w:pPr>
+      <w:commentRangeStart w:id="3"/>
       <w:r>
         <w:rPr>
           <w:lang w:val="es-CL"/>
@@ -1016,6 +1035,17 @@
           <w:lang w:val="es-CL"/>
         </w:rPr>
         <w:t>Organización y Planificación del Proyecto</w:t>
+      </w:r>
+      <w:commentRangeEnd w:id="3"/>
+      <w:r>
+        <w:rPr>
+          <w:rStyle w:val="Refdecomentario"/>
+          <w:rFonts w:asciiTheme="minorHAnsi" w:eastAsiaTheme="minorEastAsia" w:hAnsiTheme="minorHAnsi" w:cstheme="minorBidi"/>
+          <w:b w:val="0"/>
+          <w:bCs w:val="0"/>
+          <w:color w:val="auto"/>
+        </w:rPr>
+        <w:commentReference w:id="3"/>
       </w:r>
     </w:p>
     <w:p>
@@ -1085,28 +1115,13 @@
         <w:rPr>
           <w:lang w:val="es-CL"/>
         </w:rPr>
-        <w:t xml:space="preserve">Cliente/usuario final- </w:t>
-      </w:r>
-      <w:proofErr w:type="spellStart"/>
-      <w:r>
-        <w:rPr>
-          <w:lang w:val="es-CL"/>
-        </w:rPr>
-        <w:t>Yahima</w:t>
-      </w:r>
-      <w:proofErr w:type="spellEnd"/>
-      <w:r>
-        <w:rPr>
-          <w:lang w:val="es-CL"/>
-        </w:rPr>
-        <w:t xml:space="preserve"> </w:t>
-      </w:r>
-      <w:proofErr w:type="spellStart"/>
-      <w:r>
-        <w:rPr>
-          <w:lang w:val="es-CL"/>
-        </w:rPr>
-        <w:t>Had</w:t>
+        <w:t>Cliente/usuario final- Yahima</w:t>
+      </w:r>
+      <w:r>
+        <w:rPr>
+          <w:lang w:val="es-CL"/>
+        </w:rPr>
+        <w:t xml:space="preserve"> Had</w:t>
       </w:r>
       <w:r>
         <w:rPr>
@@ -1114,7 +1129,6 @@
         </w:rPr>
         <w:t>feg</w:t>
       </w:r>
-      <w:proofErr w:type="spellEnd"/>
       <w:r>
         <w:rPr>
           <w:lang w:val="es-CL"/>
@@ -1686,31 +1700,10 @@
         <w:t xml:space="preserve"> </w:t>
       </w:r>
       <w:r>
-        <w:t>Crear </w:t>
-      </w:r>
-      <w:proofErr w:type="spellStart"/>
-      <w:r>
-        <w:t>el</w:t>
-      </w:r>
-      <w:proofErr w:type="spellEnd"/>
-      <w:r>
-        <w:t> </w:t>
-      </w:r>
-      <w:proofErr w:type="spellStart"/>
-      <w:r>
-        <w:t>diseño</w:t>
-      </w:r>
-      <w:proofErr w:type="spellEnd"/>
-      <w:r>
-        <w:t xml:space="preserve"> del </w:t>
-      </w:r>
-      <w:proofErr w:type="spellStart"/>
-      <w:r>
-        <w:t>sistema</w:t>
-      </w:r>
-      <w:proofErr w:type="spellEnd"/>
-      <w:r>
-        <w:t>.</w:t>
+        <w:rPr>
+          <w:lang w:val="es-CL"/>
+        </w:rPr>
+        <w:t>Crear el diseño del sistema.</w:t>
       </w:r>
     </w:p>
     <w:p>
@@ -1725,37 +1718,11 @@
           <w:lang w:val="es-CL"/>
         </w:rPr>
       </w:pPr>
-      <w:proofErr w:type="spellStart"/>
-      <w:r>
-        <w:t>Establecer</w:t>
-      </w:r>
-      <w:proofErr w:type="spellEnd"/>
-      <w:r>
-        <w:t> </w:t>
-      </w:r>
-      <w:proofErr w:type="spellStart"/>
-      <w:r>
-        <w:t>el</w:t>
-      </w:r>
-      <w:proofErr w:type="spellEnd"/>
-      <w:r>
-        <w:t> </w:t>
-      </w:r>
-      <w:proofErr w:type="spellStart"/>
-      <w:r>
-        <w:t>formato</w:t>
-      </w:r>
-      <w:proofErr w:type="spellEnd"/>
-      <w:r>
-        <w:t xml:space="preserve"> de la base de </w:t>
-      </w:r>
-      <w:proofErr w:type="spellStart"/>
-      <w:r>
-        <w:t>datos</w:t>
-      </w:r>
-      <w:proofErr w:type="spellEnd"/>
-      <w:r>
-        <w:t>.</w:t>
+      <w:r>
+        <w:rPr>
+          <w:lang w:val="es-CL"/>
+        </w:rPr>
+        <w:t>Establecer el formato de la base de datos.</w:t>
       </w:r>
     </w:p>
     <w:p>
@@ -1770,45 +1737,11 @@
           <w:lang w:val="es-CL"/>
         </w:rPr>
       </w:pPr>
-      <w:proofErr w:type="spellStart"/>
-      <w:r>
-        <w:t>Elegir</w:t>
-      </w:r>
-      <w:proofErr w:type="spellEnd"/>
-      <w:r>
-        <w:t xml:space="preserve"> las </w:t>
-      </w:r>
-      <w:proofErr w:type="spellStart"/>
-      <w:r>
-        <w:t>herramientas</w:t>
-      </w:r>
-      <w:proofErr w:type="spellEnd"/>
-      <w:r>
-        <w:t>, </w:t>
-      </w:r>
-      <w:proofErr w:type="spellStart"/>
-      <w:r>
-        <w:t>modelos</w:t>
-      </w:r>
-      <w:proofErr w:type="spellEnd"/>
-      <w:r>
-        <w:t xml:space="preserve"> de </w:t>
-      </w:r>
-      <w:proofErr w:type="spellStart"/>
-      <w:r>
-        <w:t>diseño</w:t>
-      </w:r>
-      <w:proofErr w:type="spellEnd"/>
-      <w:r>
-        <w:t> y </w:t>
-      </w:r>
-      <w:proofErr w:type="spellStart"/>
-      <w:r>
-        <w:t>conexiones</w:t>
-      </w:r>
-      <w:proofErr w:type="spellEnd"/>
-      <w:r>
-        <w:t>.</w:t>
+      <w:r>
+        <w:rPr>
+          <w:lang w:val="es-CL"/>
+        </w:rPr>
+        <w:t>Elegir las herramientas, modelos de diseño y conexiones.</w:t>
       </w:r>
     </w:p>
     <w:p>
@@ -1823,59 +1756,18 @@
           <w:lang w:val="es-CL"/>
         </w:rPr>
       </w:pPr>
-      <w:proofErr w:type="spellStart"/>
-      <w:r>
-        <w:t>Garantizar</w:t>
-      </w:r>
-      <w:proofErr w:type="spellEnd"/>
-      <w:r>
-        <w:t> la </w:t>
-      </w:r>
-      <w:proofErr w:type="spellStart"/>
-      <w:r>
-        <w:t>uniformidad</w:t>
-      </w:r>
-      <w:proofErr w:type="spellEnd"/>
-      <w:r>
-        <w:t> </w:t>
-      </w:r>
-      <w:proofErr w:type="spellStart"/>
-      <w:r>
-        <w:t>técnica</w:t>
-      </w:r>
-      <w:proofErr w:type="spellEnd"/>
-      <w:r>
-        <w:t xml:space="preserve"> </w:t>
-      </w:r>
-      <w:proofErr w:type="spellStart"/>
-      <w:r>
-        <w:t>en</w:t>
-      </w:r>
-      <w:proofErr w:type="spellEnd"/>
-      <w:r>
-        <w:t xml:space="preserve"> </w:t>
-      </w:r>
-      <w:proofErr w:type="spellStart"/>
-      <w:r>
-        <w:t>todo</w:t>
-      </w:r>
-      <w:proofErr w:type="spellEnd"/>
-      <w:r>
-        <w:t xml:space="preserve"> </w:t>
-      </w:r>
-      <w:proofErr w:type="spellStart"/>
-      <w:r>
-        <w:t>el</w:t>
-      </w:r>
-      <w:proofErr w:type="spellEnd"/>
-      <w:r>
-        <w:t xml:space="preserve"> </w:t>
-      </w:r>
-      <w:proofErr w:type="spellStart"/>
-      <w:r>
-        <w:t>proyecto</w:t>
-      </w:r>
-      <w:proofErr w:type="spellEnd"/>
+      <w:r>
+        <w:rPr>
+          <w:lang w:val="es-CL"/>
+        </w:rPr>
+        <w:t>Garantizar la uniformidad </w:t>
+      </w:r>
+      <w:r>
+        <w:rPr>
+          <w:lang w:val="es-CL"/>
+        </w:rPr>
+        <w:t>técnica en todo el proyecto</w:t>
+      </w:r>
       <w:r>
         <w:rPr>
           <w:lang w:val="es-CL"/>
@@ -2236,58 +2128,34 @@
           <w:lang w:val="es-CL"/>
         </w:rPr>
       </w:pPr>
-      <w:proofErr w:type="spellStart"/>
-      <w:r>
-        <w:t>Establecer</w:t>
-      </w:r>
-      <w:proofErr w:type="spellEnd"/>
-      <w:r>
-        <w:t> </w:t>
-      </w:r>
-      <w:proofErr w:type="spellStart"/>
-      <w:r>
-        <w:t>el</w:t>
-      </w:r>
-      <w:proofErr w:type="spellEnd"/>
-      <w:r>
-        <w:t xml:space="preserve"> </w:t>
-      </w:r>
-      <w:proofErr w:type="spellStart"/>
-      <w:r>
-        <w:t>entorno</w:t>
-      </w:r>
-      <w:proofErr w:type="spellEnd"/>
-      <w:r>
-        <w:t xml:space="preserve"> local </w:t>
-      </w:r>
-      <w:proofErr w:type="spellStart"/>
-      <w:r>
-        <w:t>ya</w:t>
-      </w:r>
-      <w:proofErr w:type="spellEnd"/>
-      <w:r>
-        <w:t xml:space="preserve"> sea </w:t>
-      </w:r>
-      <w:proofErr w:type="spellStart"/>
-      <w:r>
-        <w:t>servidores</w:t>
-      </w:r>
-      <w:proofErr w:type="spellEnd"/>
-      <w:r>
-        <w:t xml:space="preserve">, base de </w:t>
-      </w:r>
-      <w:proofErr w:type="spellStart"/>
-      <w:r>
-        <w:t>datos</w:t>
-      </w:r>
-      <w:proofErr w:type="spellEnd"/>
-      <w:r>
-        <w:t xml:space="preserve"> </w:t>
-      </w:r>
-      <w:r>
+      <w:r>
+        <w:rPr>
+          <w:lang w:val="es-CL"/>
+        </w:rPr>
+        <w:t xml:space="preserve">Establecer el entorno local </w:t>
+      </w:r>
+      <w:r>
+        <w:rPr>
+          <w:lang w:val="es-CL"/>
+        </w:rPr>
+        <w:t xml:space="preserve">ya sea </w:t>
+      </w:r>
+      <w:r>
+        <w:rPr>
+          <w:lang w:val="es-CL"/>
+        </w:rPr>
+        <w:t xml:space="preserve">servidores, base de datos </w:t>
+      </w:r>
+      <w:r>
+        <w:rPr>
+          <w:lang w:val="es-CL"/>
+        </w:rPr>
         <w:t>MySQL</w:t>
       </w:r>
       <w:r>
+        <w:rPr>
+          <w:lang w:val="es-CL"/>
+        </w:rPr>
         <w:t>.</w:t>
       </w:r>
     </w:p>
@@ -2303,37 +2171,11 @@
           <w:lang w:val="es-CL"/>
         </w:rPr>
       </w:pPr>
-      <w:proofErr w:type="spellStart"/>
-      <w:r>
-        <w:t>Asegurar</w:t>
-      </w:r>
-      <w:proofErr w:type="spellEnd"/>
-      <w:r>
-        <w:t> la red, la </w:t>
-      </w:r>
-      <w:proofErr w:type="spellStart"/>
-      <w:r>
-        <w:t>protección</w:t>
-      </w:r>
-      <w:proofErr w:type="spellEnd"/>
-      <w:r>
-        <w:t> y la </w:t>
-      </w:r>
-      <w:proofErr w:type="spellStart"/>
-      <w:r>
-        <w:t>operatividad</w:t>
-      </w:r>
-      <w:proofErr w:type="spellEnd"/>
-      <w:r>
-        <w:t xml:space="preserve"> del </w:t>
-      </w:r>
-      <w:proofErr w:type="spellStart"/>
-      <w:r>
-        <w:t>sistema</w:t>
-      </w:r>
-      <w:proofErr w:type="spellEnd"/>
-      <w:r>
-        <w:t>.</w:t>
+      <w:r>
+        <w:rPr>
+          <w:lang w:val="es-CL"/>
+        </w:rPr>
+        <w:t>Asegurar la red, la protección y la operatividad del sistema.</w:t>
       </w:r>
     </w:p>
     <w:p>
@@ -2349,39 +2191,10 @@
         </w:rPr>
       </w:pPr>
       <w:r>
-        <w:t>Hacer </w:t>
-      </w:r>
-      <w:proofErr w:type="spellStart"/>
-      <w:r>
-        <w:t>copias</w:t>
-      </w:r>
-      <w:proofErr w:type="spellEnd"/>
-      <w:r>
-        <w:t xml:space="preserve"> de </w:t>
-      </w:r>
-      <w:proofErr w:type="spellStart"/>
-      <w:r>
-        <w:t>seguridad</w:t>
-      </w:r>
-      <w:proofErr w:type="spellEnd"/>
-      <w:r>
-        <w:t> y </w:t>
-      </w:r>
-      <w:proofErr w:type="spellStart"/>
-      <w:r>
-        <w:t>restaurar</w:t>
-      </w:r>
-      <w:proofErr w:type="spellEnd"/>
-      <w:r>
-        <w:t> </w:t>
-      </w:r>
-      <w:proofErr w:type="spellStart"/>
-      <w:r>
-        <w:t>datos</w:t>
-      </w:r>
-      <w:proofErr w:type="spellEnd"/>
-      <w:r>
-        <w:t>.</w:t>
+        <w:rPr>
+          <w:lang w:val="es-CL"/>
+        </w:rPr>
+        <w:t>Hacer copias de seguridad y restaurar datos.</w:t>
       </w:r>
     </w:p>
     <w:p>
@@ -2396,53 +2209,11 @@
           <w:lang w:val="es-CL"/>
         </w:rPr>
       </w:pPr>
-      <w:proofErr w:type="spellStart"/>
-      <w:r>
-        <w:t>Supervisar</w:t>
-      </w:r>
-      <w:proofErr w:type="spellEnd"/>
-      <w:r>
-        <w:t> </w:t>
-      </w:r>
-      <w:proofErr w:type="spellStart"/>
-      <w:r>
-        <w:t>el</w:t>
-      </w:r>
-      <w:proofErr w:type="spellEnd"/>
-      <w:r>
-        <w:t> </w:t>
-      </w:r>
-      <w:proofErr w:type="spellStart"/>
-      <w:r>
-        <w:t>funcionamiento</w:t>
-      </w:r>
-      <w:proofErr w:type="spellEnd"/>
-      <w:r>
-        <w:t xml:space="preserve"> de </w:t>
-      </w:r>
-      <w:proofErr w:type="spellStart"/>
-      <w:r>
-        <w:t>los</w:t>
-      </w:r>
-      <w:proofErr w:type="spellEnd"/>
-      <w:r>
-        <w:t xml:space="preserve"> </w:t>
-      </w:r>
-      <w:proofErr w:type="spellStart"/>
-      <w:r>
-        <w:t>recursos</w:t>
-      </w:r>
-      <w:proofErr w:type="spellEnd"/>
-      <w:r>
-        <w:t xml:space="preserve"> del </w:t>
-      </w:r>
-      <w:proofErr w:type="spellStart"/>
-      <w:r>
-        <w:t>sistema</w:t>
-      </w:r>
-      <w:proofErr w:type="spellEnd"/>
-      <w:r>
-        <w:t>.</w:t>
+      <w:r>
+        <w:rPr>
+          <w:lang w:val="es-CL"/>
+        </w:rPr>
+        <w:t>Supervisar el funcionamiento de los recursos del sistema.</w:t>
       </w:r>
     </w:p>
     <w:p>
@@ -2560,7 +2331,6 @@
           <w:lang w:val="es-CL"/>
         </w:rPr>
       </w:pPr>
-      <w:proofErr w:type="gramStart"/>
       <w:r>
         <w:rPr>
           <w:lang w:val="es-CL"/>
@@ -2573,7 +2343,6 @@
         </w:rPr>
         <w:t>r</w:t>
       </w:r>
-      <w:proofErr w:type="gramEnd"/>
       <w:r>
         <w:rPr>
           <w:lang w:val="es-CL"/>
@@ -2593,45 +2362,11 @@
           <w:lang w:val="es-CL"/>
         </w:rPr>
       </w:pPr>
-      <w:proofErr w:type="spellStart"/>
-      <w:r>
-        <w:t>Escribir</w:t>
-      </w:r>
-      <w:proofErr w:type="spellEnd"/>
-      <w:r>
-        <w:t> y </w:t>
-      </w:r>
-      <w:proofErr w:type="spellStart"/>
-      <w:r>
-        <w:t>estructurar</w:t>
-      </w:r>
-      <w:proofErr w:type="spellEnd"/>
-      <w:r>
-        <w:t> </w:t>
-      </w:r>
-      <w:proofErr w:type="spellStart"/>
-      <w:r>
-        <w:t>los</w:t>
-      </w:r>
-      <w:proofErr w:type="spellEnd"/>
-      <w:r>
-        <w:t> </w:t>
-      </w:r>
-      <w:proofErr w:type="spellStart"/>
-      <w:r>
-        <w:t>documentos</w:t>
-      </w:r>
-      <w:proofErr w:type="spellEnd"/>
-      <w:r>
-        <w:t xml:space="preserve"> del </w:t>
-      </w:r>
-      <w:proofErr w:type="spellStart"/>
-      <w:r>
-        <w:t>sistema</w:t>
-      </w:r>
-      <w:proofErr w:type="spellEnd"/>
-      <w:r>
-        <w:t>.</w:t>
+      <w:r>
+        <w:rPr>
+          <w:lang w:val="es-CL"/>
+        </w:rPr>
+        <w:t>Escribir y estructurar los documentos del sistema.</w:t>
       </w:r>
     </w:p>
     <w:p>
@@ -2657,6 +2392,7 @@
           <w:lang w:val="es-CL"/>
         </w:rPr>
       </w:pPr>
+      <w:commentRangeStart w:id="4"/>
       <w:r>
         <w:rPr>
           <w:lang w:val="es-CL"/>
@@ -2667,7 +2403,20 @@
         <w:rPr>
           <w:lang w:val="es-CL"/>
         </w:rPr>
-        <w:t>Planificación de Tareas (Carta Gantt</w:t>
+        <w:t xml:space="preserve">Planificación de Tareas </w:t>
+      </w:r>
+      <w:commentRangeEnd w:id="4"/>
+      <w:r>
+        <w:rPr>
+          <w:rStyle w:val="Refdecomentario"/>
+        </w:rPr>
+        <w:commentReference w:id="4"/>
+      </w:r>
+      <w:r>
+        <w:rPr>
+          <w:lang w:val="es-CL"/>
+        </w:rPr>
+        <w:t>(Carta Gantt</w:t>
       </w:r>
       <w:r>
         <w:rPr>
@@ -3193,7 +2942,15 @@
             </w:r>
             <w:proofErr w:type="spellEnd"/>
             <w:r>
-              <w:t xml:space="preserve"> reunión </w:t>
+              <w:t xml:space="preserve"> </w:t>
+            </w:r>
+            <w:proofErr w:type="spellStart"/>
+            <w:r>
+              <w:t>reunión</w:t>
+            </w:r>
+            <w:proofErr w:type="spellEnd"/>
+            <w:r>
+              <w:t xml:space="preserve"> </w:t>
             </w:r>
             <w:proofErr w:type="spellStart"/>
             <w:r>
@@ -3678,8 +3435,13 @@
             <w:tcW w:w="1889" w:type="dxa"/>
           </w:tcPr>
           <w:p>
+            <w:proofErr w:type="spellStart"/>
             <w:r>
-              <w:t xml:space="preserve">Crear </w:t>
+              <w:t>Crear</w:t>
+            </w:r>
+            <w:proofErr w:type="spellEnd"/>
+            <w:r>
+              <w:t xml:space="preserve"> </w:t>
             </w:r>
             <w:proofErr w:type="spellStart"/>
             <w:r>
@@ -3687,7 +3449,15 @@
             </w:r>
             <w:proofErr w:type="spellEnd"/>
             <w:r>
-              <w:t xml:space="preserve"> identidad -</w:t>
+              <w:t xml:space="preserve"> </w:t>
+            </w:r>
+            <w:proofErr w:type="spellStart"/>
+            <w:r>
+              <w:t>identidad</w:t>
+            </w:r>
+            <w:proofErr w:type="spellEnd"/>
+            <w:r>
+              <w:t xml:space="preserve"> -</w:t>
             </w:r>
             <w:proofErr w:type="spellStart"/>
             <w:r>
@@ -3803,8 +3573,13 @@
             <w:tcW w:w="1889" w:type="dxa"/>
           </w:tcPr>
           <w:p>
+            <w:proofErr w:type="spellStart"/>
             <w:r>
-              <w:t xml:space="preserve">Crear base de </w:t>
+              <w:t>Crear</w:t>
+            </w:r>
+            <w:proofErr w:type="spellEnd"/>
+            <w:r>
+              <w:t xml:space="preserve"> base de </w:t>
             </w:r>
             <w:proofErr w:type="spellStart"/>
             <w:r>
@@ -4057,8 +3832,13 @@
             </w:r>
             <w:proofErr w:type="spellEnd"/>
             <w:r>
-              <w:t xml:space="preserve"> MVC</w:t>
+              <w:t xml:space="preserve"> </w:t>
             </w:r>
+            <w:proofErr w:type="spellStart"/>
+            <w:r>
+              <w:t>MVC</w:t>
+            </w:r>
+            <w:proofErr w:type="spellEnd"/>
           </w:p>
         </w:tc>
         <w:tc>
@@ -4294,7 +4074,15 @@
             </w:r>
             <w:proofErr w:type="spellEnd"/>
             <w:r>
-              <w:t xml:space="preserve"> módulo de </w:t>
+              <w:t xml:space="preserve"> </w:t>
+            </w:r>
+            <w:proofErr w:type="spellStart"/>
+            <w:r>
+              <w:t>módulo</w:t>
+            </w:r>
+            <w:proofErr w:type="spellEnd"/>
+            <w:r>
+              <w:t xml:space="preserve"> de </w:t>
             </w:r>
             <w:proofErr w:type="spellStart"/>
             <w:r>
@@ -4407,144 +4195,258 @@
             <w:tcW w:w="1889" w:type="dxa"/>
           </w:tcPr>
           <w:p>
+            <w:pPr>
+              <w:rPr>
+                <w:lang w:val="es-CL"/>
+              </w:rPr>
+            </w:pPr>
+            <w:r>
+              <w:rPr>
+                <w:lang w:val="es-CL"/>
+              </w:rPr>
+              <w:lastRenderedPageBreak/>
+              <w:t xml:space="preserve">Desarrollar </w:t>
+            </w:r>
             <w:proofErr w:type="spellStart"/>
             <w:r>
-              <w:lastRenderedPageBreak/>
-              <w:t>Desarrollar</w:t>
+              <w:rPr>
+                <w:lang w:val="es-CL"/>
+              </w:rPr>
+              <w:t>modulo</w:t>
             </w:r>
             <w:proofErr w:type="spellEnd"/>
             <w:r>
-              <w:t xml:space="preserve"> modulo de </w:t>
+              <w:rPr>
+                <w:lang w:val="es-CL"/>
+              </w:rPr>
+              <w:t xml:space="preserve"> de movimientos de inventario</w:t>
+            </w:r>
+          </w:p>
+        </w:tc>
+        <w:tc>
+          <w:tcPr>
+            <w:tcW w:w="433" w:type="dxa"/>
+          </w:tcPr>
+          <w:p>
+            <w:pPr>
+              <w:rPr>
+                <w:lang w:val="es-CL"/>
+              </w:rPr>
+            </w:pPr>
+          </w:p>
+        </w:tc>
+        <w:tc>
+          <w:tcPr>
+            <w:tcW w:w="433" w:type="dxa"/>
+          </w:tcPr>
+          <w:p>
+            <w:pPr>
+              <w:rPr>
+                <w:lang w:val="es-CL"/>
+              </w:rPr>
+            </w:pPr>
+          </w:p>
+        </w:tc>
+        <w:tc>
+          <w:tcPr>
+            <w:tcW w:w="433" w:type="dxa"/>
+          </w:tcPr>
+          <w:p>
+            <w:pPr>
+              <w:rPr>
+                <w:lang w:val="es-CL"/>
+              </w:rPr>
+            </w:pPr>
+          </w:p>
+        </w:tc>
+        <w:tc>
+          <w:tcPr>
+            <w:tcW w:w="434" w:type="dxa"/>
+          </w:tcPr>
+          <w:p>
+            <w:pPr>
+              <w:rPr>
+                <w:lang w:val="es-CL"/>
+              </w:rPr>
+            </w:pPr>
+          </w:p>
+        </w:tc>
+        <w:tc>
+          <w:tcPr>
+            <w:tcW w:w="434" w:type="dxa"/>
+          </w:tcPr>
+          <w:p>
+            <w:pPr>
+              <w:rPr>
+                <w:lang w:val="es-CL"/>
+              </w:rPr>
+            </w:pPr>
+          </w:p>
+        </w:tc>
+        <w:tc>
+          <w:tcPr>
+            <w:tcW w:w="435" w:type="dxa"/>
+          </w:tcPr>
+          <w:p>
+            <w:pPr>
+              <w:rPr>
+                <w:lang w:val="es-CL"/>
+              </w:rPr>
+            </w:pPr>
+          </w:p>
+        </w:tc>
+        <w:tc>
+          <w:tcPr>
+            <w:tcW w:w="434" w:type="dxa"/>
+          </w:tcPr>
+          <w:p>
+            <w:pPr>
+              <w:rPr>
+                <w:lang w:val="es-CL"/>
+              </w:rPr>
+            </w:pPr>
+          </w:p>
+        </w:tc>
+        <w:tc>
+          <w:tcPr>
+            <w:tcW w:w="435" w:type="dxa"/>
+          </w:tcPr>
+          <w:p>
+            <w:pPr>
+              <w:rPr>
+                <w:lang w:val="es-CL"/>
+              </w:rPr>
+            </w:pPr>
+          </w:p>
+        </w:tc>
+        <w:tc>
+          <w:tcPr>
+            <w:tcW w:w="433" w:type="dxa"/>
+          </w:tcPr>
+          <w:p>
+            <w:pPr>
+              <w:rPr>
+                <w:lang w:val="es-CL"/>
+              </w:rPr>
+            </w:pPr>
+          </w:p>
+        </w:tc>
+        <w:tc>
+          <w:tcPr>
+            <w:tcW w:w="434" w:type="dxa"/>
+            <w:shd w:val="clear" w:color="auto" w:fill="FFFF00"/>
+          </w:tcPr>
+          <w:p>
+            <w:pPr>
+              <w:rPr>
+                <w:lang w:val="es-CL"/>
+              </w:rPr>
+            </w:pPr>
+          </w:p>
+        </w:tc>
+        <w:tc>
+          <w:tcPr>
+            <w:tcW w:w="433" w:type="dxa"/>
+          </w:tcPr>
+          <w:p>
+            <w:pPr>
+              <w:rPr>
+                <w:lang w:val="es-CL"/>
+              </w:rPr>
+            </w:pPr>
+          </w:p>
+        </w:tc>
+        <w:tc>
+          <w:tcPr>
+            <w:tcW w:w="434" w:type="dxa"/>
+          </w:tcPr>
+          <w:p>
+            <w:pPr>
+              <w:rPr>
+                <w:lang w:val="es-CL"/>
+              </w:rPr>
+            </w:pPr>
+          </w:p>
+        </w:tc>
+        <w:tc>
+          <w:tcPr>
+            <w:tcW w:w="433" w:type="dxa"/>
+          </w:tcPr>
+          <w:p>
+            <w:pPr>
+              <w:rPr>
+                <w:lang w:val="es-CL"/>
+              </w:rPr>
+            </w:pPr>
+          </w:p>
+        </w:tc>
+        <w:tc>
+          <w:tcPr>
+            <w:tcW w:w="434" w:type="dxa"/>
+          </w:tcPr>
+          <w:p>
+            <w:pPr>
+              <w:rPr>
+                <w:lang w:val="es-CL"/>
+              </w:rPr>
+            </w:pPr>
+          </w:p>
+        </w:tc>
+        <w:tc>
+          <w:tcPr>
+            <w:tcW w:w="433" w:type="dxa"/>
+          </w:tcPr>
+          <w:p>
+            <w:pPr>
+              <w:rPr>
+                <w:lang w:val="es-CL"/>
+              </w:rPr>
+            </w:pPr>
+          </w:p>
+        </w:tc>
+        <w:tc>
+          <w:tcPr>
+            <w:tcW w:w="434" w:type="dxa"/>
+          </w:tcPr>
+          <w:p>
+            <w:pPr>
+              <w:rPr>
+                <w:lang w:val="es-CL"/>
+              </w:rPr>
+            </w:pPr>
+          </w:p>
+        </w:tc>
+      </w:tr>
+      <w:tr>
+        <w:tc>
+          <w:tcPr>
+            <w:tcW w:w="1889" w:type="dxa"/>
+          </w:tcPr>
+          <w:p>
+            <w:pPr>
+              <w:rPr>
+                <w:lang w:val="es-CL"/>
+              </w:rPr>
+            </w:pPr>
+            <w:r>
+              <w:rPr>
+                <w:lang w:val="es-CL"/>
+              </w:rPr>
+              <w:t xml:space="preserve">Desarrollo </w:t>
             </w:r>
             <w:proofErr w:type="spellStart"/>
             <w:r>
-              <w:t>movimientos</w:t>
+              <w:rPr>
+                <w:lang w:val="es-CL"/>
+              </w:rPr>
+              <w:t>modulo</w:t>
             </w:r>
             <w:proofErr w:type="spellEnd"/>
             <w:r>
-              <w:t xml:space="preserve"> de </w:t>
-            </w:r>
-            <w:proofErr w:type="spellStart"/>
-            <w:r>
-              <w:t>inventario</w:t>
-            </w:r>
-            <w:proofErr w:type="spellEnd"/>
-          </w:p>
-        </w:tc>
-        <w:tc>
-          <w:tcPr>
-            <w:tcW w:w="433" w:type="dxa"/>
-          </w:tcPr>
-          <w:p/>
-        </w:tc>
-        <w:tc>
-          <w:tcPr>
-            <w:tcW w:w="433" w:type="dxa"/>
-          </w:tcPr>
-          <w:p/>
-        </w:tc>
-        <w:tc>
-          <w:tcPr>
-            <w:tcW w:w="433" w:type="dxa"/>
-          </w:tcPr>
-          <w:p/>
-        </w:tc>
-        <w:tc>
-          <w:tcPr>
-            <w:tcW w:w="434" w:type="dxa"/>
-          </w:tcPr>
-          <w:p/>
-        </w:tc>
-        <w:tc>
-          <w:tcPr>
-            <w:tcW w:w="434" w:type="dxa"/>
-          </w:tcPr>
-          <w:p/>
-        </w:tc>
-        <w:tc>
-          <w:tcPr>
-            <w:tcW w:w="435" w:type="dxa"/>
-          </w:tcPr>
-          <w:p/>
-        </w:tc>
-        <w:tc>
-          <w:tcPr>
-            <w:tcW w:w="434" w:type="dxa"/>
-          </w:tcPr>
-          <w:p/>
-        </w:tc>
-        <w:tc>
-          <w:tcPr>
-            <w:tcW w:w="435" w:type="dxa"/>
-          </w:tcPr>
-          <w:p/>
-        </w:tc>
-        <w:tc>
-          <w:tcPr>
-            <w:tcW w:w="433" w:type="dxa"/>
-          </w:tcPr>
-          <w:p/>
-        </w:tc>
-        <w:tc>
-          <w:tcPr>
-            <w:tcW w:w="434" w:type="dxa"/>
-            <w:shd w:val="clear" w:color="auto" w:fill="FFFF00"/>
-          </w:tcPr>
-          <w:p/>
-        </w:tc>
-        <w:tc>
-          <w:tcPr>
-            <w:tcW w:w="433" w:type="dxa"/>
-          </w:tcPr>
-          <w:p/>
-        </w:tc>
-        <w:tc>
-          <w:tcPr>
-            <w:tcW w:w="434" w:type="dxa"/>
-          </w:tcPr>
-          <w:p/>
-        </w:tc>
-        <w:tc>
-          <w:tcPr>
-            <w:tcW w:w="433" w:type="dxa"/>
-          </w:tcPr>
-          <w:p/>
-        </w:tc>
-        <w:tc>
-          <w:tcPr>
-            <w:tcW w:w="434" w:type="dxa"/>
-          </w:tcPr>
-          <w:p/>
-        </w:tc>
-        <w:tc>
-          <w:tcPr>
-            <w:tcW w:w="433" w:type="dxa"/>
-          </w:tcPr>
-          <w:p/>
-        </w:tc>
-        <w:tc>
-          <w:tcPr>
-            <w:tcW w:w="434" w:type="dxa"/>
-          </w:tcPr>
-          <w:p/>
-        </w:tc>
-      </w:tr>
-      <w:tr>
-        <w:tc>
-          <w:tcPr>
-            <w:tcW w:w="1889" w:type="dxa"/>
-          </w:tcPr>
-          <w:p>
-            <w:r>
-              <w:t xml:space="preserve">Desarrollo modulo de </w:t>
-            </w:r>
-            <w:proofErr w:type="spellStart"/>
-            <w:r>
-              <w:t>consultas</w:t>
-            </w:r>
-            <w:proofErr w:type="spellEnd"/>
-            <w:r>
-              <w:t xml:space="preserve"> de stock</w:t>
+              <w:rPr>
+                <w:lang w:val="es-CL"/>
+              </w:rPr>
+              <w:t xml:space="preserve"> de consultas de stock</w:t>
             </w:r>
           </w:p>
         </w:tc>
@@ -4552,98 +4454,194 @@
           <w:tcPr>
             <w:tcW w:w="433" w:type="dxa"/>
           </w:tcPr>
-          <w:p/>
+          <w:p>
+            <w:pPr>
+              <w:rPr>
+                <w:lang w:val="es-CL"/>
+              </w:rPr>
+            </w:pPr>
+          </w:p>
         </w:tc>
         <w:tc>
           <w:tcPr>
             <w:tcW w:w="433" w:type="dxa"/>
           </w:tcPr>
-          <w:p/>
+          <w:p>
+            <w:pPr>
+              <w:rPr>
+                <w:lang w:val="es-CL"/>
+              </w:rPr>
+            </w:pPr>
+          </w:p>
         </w:tc>
         <w:tc>
           <w:tcPr>
             <w:tcW w:w="433" w:type="dxa"/>
           </w:tcPr>
-          <w:p/>
+          <w:p>
+            <w:pPr>
+              <w:rPr>
+                <w:lang w:val="es-CL"/>
+              </w:rPr>
+            </w:pPr>
+          </w:p>
         </w:tc>
         <w:tc>
           <w:tcPr>
             <w:tcW w:w="434" w:type="dxa"/>
           </w:tcPr>
-          <w:p/>
+          <w:p>
+            <w:pPr>
+              <w:rPr>
+                <w:lang w:val="es-CL"/>
+              </w:rPr>
+            </w:pPr>
+          </w:p>
         </w:tc>
         <w:tc>
           <w:tcPr>
             <w:tcW w:w="434" w:type="dxa"/>
           </w:tcPr>
-          <w:p/>
+          <w:p>
+            <w:pPr>
+              <w:rPr>
+                <w:lang w:val="es-CL"/>
+              </w:rPr>
+            </w:pPr>
+          </w:p>
         </w:tc>
         <w:tc>
           <w:tcPr>
             <w:tcW w:w="435" w:type="dxa"/>
           </w:tcPr>
-          <w:p/>
+          <w:p>
+            <w:pPr>
+              <w:rPr>
+                <w:lang w:val="es-CL"/>
+              </w:rPr>
+            </w:pPr>
+          </w:p>
         </w:tc>
         <w:tc>
           <w:tcPr>
             <w:tcW w:w="434" w:type="dxa"/>
           </w:tcPr>
-          <w:p/>
+          <w:p>
+            <w:pPr>
+              <w:rPr>
+                <w:lang w:val="es-CL"/>
+              </w:rPr>
+            </w:pPr>
+          </w:p>
         </w:tc>
         <w:tc>
           <w:tcPr>
             <w:tcW w:w="435" w:type="dxa"/>
           </w:tcPr>
-          <w:p/>
+          <w:p>
+            <w:pPr>
+              <w:rPr>
+                <w:lang w:val="es-CL"/>
+              </w:rPr>
+            </w:pPr>
+          </w:p>
         </w:tc>
         <w:tc>
           <w:tcPr>
             <w:tcW w:w="433" w:type="dxa"/>
           </w:tcPr>
-          <w:p/>
+          <w:p>
+            <w:pPr>
+              <w:rPr>
+                <w:lang w:val="es-CL"/>
+              </w:rPr>
+            </w:pPr>
+          </w:p>
         </w:tc>
         <w:tc>
           <w:tcPr>
             <w:tcW w:w="434" w:type="dxa"/>
           </w:tcPr>
-          <w:p/>
+          <w:p>
+            <w:pPr>
+              <w:rPr>
+                <w:lang w:val="es-CL"/>
+              </w:rPr>
+            </w:pPr>
+          </w:p>
         </w:tc>
         <w:tc>
           <w:tcPr>
             <w:tcW w:w="433" w:type="dxa"/>
             <w:shd w:val="clear" w:color="auto" w:fill="FFFF00"/>
           </w:tcPr>
-          <w:p/>
+          <w:p>
+            <w:pPr>
+              <w:rPr>
+                <w:lang w:val="es-CL"/>
+              </w:rPr>
+            </w:pPr>
+          </w:p>
         </w:tc>
         <w:tc>
           <w:tcPr>
             <w:tcW w:w="434" w:type="dxa"/>
           </w:tcPr>
-          <w:p/>
+          <w:p>
+            <w:pPr>
+              <w:rPr>
+                <w:lang w:val="es-CL"/>
+              </w:rPr>
+            </w:pPr>
+          </w:p>
         </w:tc>
         <w:tc>
           <w:tcPr>
             <w:tcW w:w="433" w:type="dxa"/>
           </w:tcPr>
-          <w:p/>
+          <w:p>
+            <w:pPr>
+              <w:rPr>
+                <w:lang w:val="es-CL"/>
+              </w:rPr>
+            </w:pPr>
+          </w:p>
         </w:tc>
         <w:tc>
           <w:tcPr>
             <w:tcW w:w="434" w:type="dxa"/>
           </w:tcPr>
-          <w:p/>
+          <w:p>
+            <w:pPr>
+              <w:rPr>
+                <w:lang w:val="es-CL"/>
+              </w:rPr>
+            </w:pPr>
+          </w:p>
         </w:tc>
         <w:tc>
           <w:tcPr>
             <w:tcW w:w="433" w:type="dxa"/>
           </w:tcPr>
-          <w:p/>
+          <w:p>
+            <w:pPr>
+              <w:rPr>
+                <w:lang w:val="es-CL"/>
+              </w:rPr>
+            </w:pPr>
+          </w:p>
         </w:tc>
         <w:tc>
           <w:tcPr>
             <w:tcW w:w="434" w:type="dxa"/>
           </w:tcPr>
-          <w:p/>
+          <w:p>
+            <w:pPr>
+              <w:rPr>
+                <w:lang w:val="es-CL"/>
+              </w:rPr>
+            </w:pPr>
+          </w:p>
         </w:tc>
       </w:tr>
       <w:tr>
@@ -4658,7 +4656,15 @@
             </w:r>
             <w:proofErr w:type="spellEnd"/>
             <w:r>
-              <w:t xml:space="preserve"> pruebas </w:t>
+              <w:t xml:space="preserve"> </w:t>
+            </w:r>
+            <w:proofErr w:type="spellStart"/>
+            <w:r>
+              <w:t>pruebas</w:t>
+            </w:r>
+            <w:proofErr w:type="spellEnd"/>
+            <w:r>
+              <w:t xml:space="preserve"> </w:t>
             </w:r>
             <w:proofErr w:type="spellStart"/>
             <w:r>
@@ -4766,6 +4772,219 @@
             <w:tcW w:w="434" w:type="dxa"/>
           </w:tcPr>
           <w:p/>
+        </w:tc>
+      </w:tr>
+      <w:tr>
+        <w:tc>
+          <w:tcPr>
+            <w:tcW w:w="1889" w:type="dxa"/>
+          </w:tcPr>
+          <w:p>
+            <w:pPr>
+              <w:rPr>
+                <w:lang w:val="es-CL"/>
+              </w:rPr>
+            </w:pPr>
+            <w:r>
+              <w:rPr>
+                <w:lang w:val="es-CL"/>
+              </w:rPr>
+              <w:t>Realizar pruebas de integración con MySQL</w:t>
+            </w:r>
+          </w:p>
+        </w:tc>
+        <w:tc>
+          <w:tcPr>
+            <w:tcW w:w="433" w:type="dxa"/>
+          </w:tcPr>
+          <w:p>
+            <w:pPr>
+              <w:rPr>
+                <w:lang w:val="es-CL"/>
+              </w:rPr>
+            </w:pPr>
+          </w:p>
+        </w:tc>
+        <w:tc>
+          <w:tcPr>
+            <w:tcW w:w="433" w:type="dxa"/>
+          </w:tcPr>
+          <w:p>
+            <w:pPr>
+              <w:rPr>
+                <w:lang w:val="es-CL"/>
+              </w:rPr>
+            </w:pPr>
+          </w:p>
+        </w:tc>
+        <w:tc>
+          <w:tcPr>
+            <w:tcW w:w="433" w:type="dxa"/>
+          </w:tcPr>
+          <w:p>
+            <w:pPr>
+              <w:rPr>
+                <w:lang w:val="es-CL"/>
+              </w:rPr>
+            </w:pPr>
+          </w:p>
+        </w:tc>
+        <w:tc>
+          <w:tcPr>
+            <w:tcW w:w="434" w:type="dxa"/>
+          </w:tcPr>
+          <w:p>
+            <w:pPr>
+              <w:rPr>
+                <w:lang w:val="es-CL"/>
+              </w:rPr>
+            </w:pPr>
+          </w:p>
+        </w:tc>
+        <w:tc>
+          <w:tcPr>
+            <w:tcW w:w="434" w:type="dxa"/>
+          </w:tcPr>
+          <w:p>
+            <w:pPr>
+              <w:rPr>
+                <w:lang w:val="es-CL"/>
+              </w:rPr>
+            </w:pPr>
+          </w:p>
+        </w:tc>
+        <w:tc>
+          <w:tcPr>
+            <w:tcW w:w="435" w:type="dxa"/>
+          </w:tcPr>
+          <w:p>
+            <w:pPr>
+              <w:rPr>
+                <w:lang w:val="es-CL"/>
+              </w:rPr>
+            </w:pPr>
+          </w:p>
+        </w:tc>
+        <w:tc>
+          <w:tcPr>
+            <w:tcW w:w="434" w:type="dxa"/>
+          </w:tcPr>
+          <w:p>
+            <w:pPr>
+              <w:rPr>
+                <w:lang w:val="es-CL"/>
+              </w:rPr>
+            </w:pPr>
+          </w:p>
+        </w:tc>
+        <w:tc>
+          <w:tcPr>
+            <w:tcW w:w="435" w:type="dxa"/>
+          </w:tcPr>
+          <w:p>
+            <w:pPr>
+              <w:rPr>
+                <w:lang w:val="es-CL"/>
+              </w:rPr>
+            </w:pPr>
+          </w:p>
+        </w:tc>
+        <w:tc>
+          <w:tcPr>
+            <w:tcW w:w="433" w:type="dxa"/>
+          </w:tcPr>
+          <w:p>
+            <w:pPr>
+              <w:rPr>
+                <w:lang w:val="es-CL"/>
+              </w:rPr>
+            </w:pPr>
+          </w:p>
+        </w:tc>
+        <w:tc>
+          <w:tcPr>
+            <w:tcW w:w="434" w:type="dxa"/>
+          </w:tcPr>
+          <w:p>
+            <w:pPr>
+              <w:rPr>
+                <w:lang w:val="es-CL"/>
+              </w:rPr>
+            </w:pPr>
+          </w:p>
+        </w:tc>
+        <w:tc>
+          <w:tcPr>
+            <w:tcW w:w="433" w:type="dxa"/>
+          </w:tcPr>
+          <w:p>
+            <w:pPr>
+              <w:rPr>
+                <w:lang w:val="es-CL"/>
+              </w:rPr>
+            </w:pPr>
+          </w:p>
+        </w:tc>
+        <w:tc>
+          <w:tcPr>
+            <w:tcW w:w="434" w:type="dxa"/>
+            <w:shd w:val="clear" w:color="auto" w:fill="FFFF00"/>
+          </w:tcPr>
+          <w:p>
+            <w:pPr>
+              <w:rPr>
+                <w:lang w:val="es-CL"/>
+              </w:rPr>
+            </w:pPr>
+          </w:p>
+        </w:tc>
+        <w:tc>
+          <w:tcPr>
+            <w:tcW w:w="433" w:type="dxa"/>
+          </w:tcPr>
+          <w:p>
+            <w:pPr>
+              <w:rPr>
+                <w:lang w:val="es-CL"/>
+              </w:rPr>
+            </w:pPr>
+          </w:p>
+        </w:tc>
+        <w:tc>
+          <w:tcPr>
+            <w:tcW w:w="434" w:type="dxa"/>
+          </w:tcPr>
+          <w:p>
+            <w:pPr>
+              <w:rPr>
+                <w:lang w:val="es-CL"/>
+              </w:rPr>
+            </w:pPr>
+          </w:p>
+        </w:tc>
+        <w:tc>
+          <w:tcPr>
+            <w:tcW w:w="433" w:type="dxa"/>
+          </w:tcPr>
+          <w:p>
+            <w:pPr>
+              <w:rPr>
+                <w:lang w:val="es-CL"/>
+              </w:rPr>
+            </w:pPr>
+          </w:p>
+        </w:tc>
+        <w:tc>
+          <w:tcPr>
+            <w:tcW w:w="434" w:type="dxa"/>
+          </w:tcPr>
+          <w:p>
+            <w:pPr>
+              <w:rPr>
+                <w:lang w:val="es-CL"/>
+              </w:rPr>
+            </w:pPr>
+          </w:p>
         </w:tc>
       </w:tr>
       <w:tr>
@@ -4789,128 +5008,6 @@
             <w:proofErr w:type="spellEnd"/>
             <w:r>
               <w:t xml:space="preserve"> de </w:t>
-            </w:r>
-            <w:proofErr w:type="spellStart"/>
-            <w:r>
-              <w:t>integración</w:t>
-            </w:r>
-            <w:proofErr w:type="spellEnd"/>
-            <w:r>
-              <w:t xml:space="preserve"> con MySQL</w:t>
-            </w:r>
-          </w:p>
-        </w:tc>
-        <w:tc>
-          <w:tcPr>
-            <w:tcW w:w="433" w:type="dxa"/>
-          </w:tcPr>
-          <w:p/>
-        </w:tc>
-        <w:tc>
-          <w:tcPr>
-            <w:tcW w:w="433" w:type="dxa"/>
-          </w:tcPr>
-          <w:p/>
-        </w:tc>
-        <w:tc>
-          <w:tcPr>
-            <w:tcW w:w="433" w:type="dxa"/>
-          </w:tcPr>
-          <w:p/>
-        </w:tc>
-        <w:tc>
-          <w:tcPr>
-            <w:tcW w:w="434" w:type="dxa"/>
-          </w:tcPr>
-          <w:p/>
-        </w:tc>
-        <w:tc>
-          <w:tcPr>
-            <w:tcW w:w="434" w:type="dxa"/>
-          </w:tcPr>
-          <w:p/>
-        </w:tc>
-        <w:tc>
-          <w:tcPr>
-            <w:tcW w:w="435" w:type="dxa"/>
-          </w:tcPr>
-          <w:p/>
-        </w:tc>
-        <w:tc>
-          <w:tcPr>
-            <w:tcW w:w="434" w:type="dxa"/>
-          </w:tcPr>
-          <w:p/>
-        </w:tc>
-        <w:tc>
-          <w:tcPr>
-            <w:tcW w:w="435" w:type="dxa"/>
-          </w:tcPr>
-          <w:p/>
-        </w:tc>
-        <w:tc>
-          <w:tcPr>
-            <w:tcW w:w="433" w:type="dxa"/>
-          </w:tcPr>
-          <w:p/>
-        </w:tc>
-        <w:tc>
-          <w:tcPr>
-            <w:tcW w:w="434" w:type="dxa"/>
-          </w:tcPr>
-          <w:p/>
-        </w:tc>
-        <w:tc>
-          <w:tcPr>
-            <w:tcW w:w="433" w:type="dxa"/>
-          </w:tcPr>
-          <w:p/>
-        </w:tc>
-        <w:tc>
-          <w:tcPr>
-            <w:tcW w:w="434" w:type="dxa"/>
-            <w:shd w:val="clear" w:color="auto" w:fill="FFFF00"/>
-          </w:tcPr>
-          <w:p/>
-        </w:tc>
-        <w:tc>
-          <w:tcPr>
-            <w:tcW w:w="433" w:type="dxa"/>
-          </w:tcPr>
-          <w:p/>
-        </w:tc>
-        <w:tc>
-          <w:tcPr>
-            <w:tcW w:w="434" w:type="dxa"/>
-          </w:tcPr>
-          <w:p/>
-        </w:tc>
-        <w:tc>
-          <w:tcPr>
-            <w:tcW w:w="433" w:type="dxa"/>
-          </w:tcPr>
-          <w:p/>
-        </w:tc>
-        <w:tc>
-          <w:tcPr>
-            <w:tcW w:w="434" w:type="dxa"/>
-          </w:tcPr>
-          <w:p/>
-        </w:tc>
-      </w:tr>
-      <w:tr>
-        <w:tc>
-          <w:tcPr>
-            <w:tcW w:w="1889" w:type="dxa"/>
-          </w:tcPr>
-          <w:p>
-            <w:proofErr w:type="spellStart"/>
-            <w:r>
-              <w:t>Realizar</w:t>
-            </w:r>
-            <w:proofErr w:type="spellEnd"/>
-            <w:r>
-              <w:t xml:space="preserve"> pruebas de </w:t>
             </w:r>
             <w:proofErr w:type="spellStart"/>
             <w:r>
@@ -5159,8 +5256,13 @@
             </w:r>
             <w:proofErr w:type="spellEnd"/>
             <w:r>
-              <w:t xml:space="preserve"> y presentar</w:t>
+              <w:t xml:space="preserve"> y </w:t>
             </w:r>
+            <w:proofErr w:type="spellStart"/>
+            <w:r>
+              <w:t>presentar</w:t>
+            </w:r>
+            <w:proofErr w:type="spellEnd"/>
           </w:p>
         </w:tc>
         <w:tc>
@@ -5305,6 +5407,7 @@
         </w:rPr>
         <w:t xml:space="preserve">2.3 </w:t>
       </w:r>
+      <w:commentRangeStart w:id="5"/>
       <w:r>
         <w:rPr>
           <w:lang w:val="es-CL"/>
@@ -5316,166 +5419,27 @@
           <w:lang w:val="es-CL"/>
         </w:rPr>
         <w:t>.</w:t>
+      </w:r>
+      <w:commentRangeEnd w:id="5"/>
+      <w:r>
+        <w:rPr>
+          <w:rStyle w:val="Refdecomentario"/>
+        </w:rPr>
+        <w:commentReference w:id="5"/>
       </w:r>
     </w:p>
     <w:p>
       <w:pPr>
         <w:jc w:val="both"/>
-      </w:pPr>
-      <w:r>
-        <w:t xml:space="preserve">Para </w:t>
-      </w:r>
-      <w:proofErr w:type="spellStart"/>
-      <w:r>
-        <w:t>garantizar</w:t>
-      </w:r>
-      <w:proofErr w:type="spellEnd"/>
-      <w:r>
-        <w:t xml:space="preserve"> </w:t>
-      </w:r>
-      <w:proofErr w:type="spellStart"/>
-      <w:r>
-        <w:t>una</w:t>
-      </w:r>
-      <w:proofErr w:type="spellEnd"/>
-      <w:r>
-        <w:t xml:space="preserve"> </w:t>
-      </w:r>
-      <w:proofErr w:type="spellStart"/>
-      <w:r>
-        <w:t>adecuada</w:t>
-      </w:r>
-      <w:proofErr w:type="spellEnd"/>
-      <w:r>
-        <w:t xml:space="preserve"> </w:t>
-      </w:r>
-      <w:proofErr w:type="spellStart"/>
-      <w:r>
-        <w:t>colaboración</w:t>
-      </w:r>
-      <w:proofErr w:type="spellEnd"/>
-      <w:r>
-        <w:t xml:space="preserve"> entre </w:t>
-      </w:r>
-      <w:proofErr w:type="spellStart"/>
-      <w:r>
-        <w:t>los</w:t>
-      </w:r>
-      <w:proofErr w:type="spellEnd"/>
-      <w:r>
-        <w:t xml:space="preserve"> </w:t>
-      </w:r>
-      <w:proofErr w:type="spellStart"/>
-      <w:r>
-        <w:t>miembros</w:t>
-      </w:r>
-      <w:proofErr w:type="spellEnd"/>
-      <w:r>
-        <w:t xml:space="preserve"> del </w:t>
-      </w:r>
-      <w:proofErr w:type="spellStart"/>
-      <w:r>
-        <w:t>equipo</w:t>
-      </w:r>
-      <w:proofErr w:type="spellEnd"/>
-      <w:r>
-        <w:t xml:space="preserve"> y </w:t>
-      </w:r>
-      <w:proofErr w:type="spellStart"/>
-      <w:r>
-        <w:t>el</w:t>
-      </w:r>
-      <w:proofErr w:type="spellEnd"/>
-      <w:r>
-        <w:t xml:space="preserve"> </w:t>
-      </w:r>
-      <w:proofErr w:type="spellStart"/>
-      <w:r>
-        <w:t>cumplimiento</w:t>
-      </w:r>
-      <w:proofErr w:type="spellEnd"/>
-      <w:r>
-        <w:t xml:space="preserve"> de </w:t>
-      </w:r>
-      <w:proofErr w:type="spellStart"/>
-      <w:r>
-        <w:t>los</w:t>
-      </w:r>
-      <w:proofErr w:type="spellEnd"/>
-      <w:r>
-        <w:t xml:space="preserve"> </w:t>
-      </w:r>
-      <w:proofErr w:type="spellStart"/>
-      <w:r>
-        <w:t>plazos</w:t>
-      </w:r>
-      <w:proofErr w:type="spellEnd"/>
-      <w:r>
-        <w:t xml:space="preserve"> </w:t>
-      </w:r>
-      <w:proofErr w:type="spellStart"/>
-      <w:r>
-        <w:t>fijados</w:t>
-      </w:r>
-      <w:proofErr w:type="spellEnd"/>
-      <w:r>
-        <w:t xml:space="preserve">, se </w:t>
-      </w:r>
-      <w:proofErr w:type="spellStart"/>
-      <w:r>
-        <w:t>emplearán</w:t>
-      </w:r>
-      <w:proofErr w:type="spellEnd"/>
-      <w:r>
-        <w:t xml:space="preserve"> las </w:t>
-      </w:r>
-      <w:proofErr w:type="spellStart"/>
-      <w:r>
-        <w:t>siguientes</w:t>
-      </w:r>
-      <w:proofErr w:type="spellEnd"/>
-      <w:r>
-        <w:t xml:space="preserve"> </w:t>
-      </w:r>
-      <w:proofErr w:type="spellStart"/>
-      <w:r>
-        <w:t>herramientas</w:t>
-      </w:r>
-      <w:proofErr w:type="spellEnd"/>
-      <w:r>
-        <w:t xml:space="preserve"> para </w:t>
-      </w:r>
-      <w:proofErr w:type="spellStart"/>
-      <w:r>
-        <w:t>ayudar</w:t>
-      </w:r>
-      <w:proofErr w:type="spellEnd"/>
-      <w:r>
-        <w:t xml:space="preserve"> </w:t>
-      </w:r>
-      <w:proofErr w:type="spellStart"/>
-      <w:r>
-        <w:t>en</w:t>
-      </w:r>
-      <w:proofErr w:type="spellEnd"/>
-      <w:r>
-        <w:t xml:space="preserve"> la </w:t>
-      </w:r>
-      <w:proofErr w:type="spellStart"/>
-      <w:r>
-        <w:t>gestión</w:t>
-      </w:r>
-      <w:proofErr w:type="spellEnd"/>
-      <w:r>
-        <w:t xml:space="preserve"> del </w:t>
-      </w:r>
-      <w:proofErr w:type="spellStart"/>
-      <w:r>
-        <w:t>proyecto</w:t>
-      </w:r>
-      <w:proofErr w:type="spellEnd"/>
-      <w:r>
-        <w:t>:</w:t>
+        <w:rPr>
+          <w:lang w:val="es-CL"/>
+        </w:rPr>
+      </w:pPr>
+      <w:r>
+        <w:rPr>
+          <w:lang w:val="es-CL"/>
+        </w:rPr>
+        <w:t>Para garantizar una adecuada colaboración entre los miembros del equipo y el cumplimiento de los plazos fijados, se emplearán las siguientes herramientas para ayudar en la gestión del proyecto:</w:t>
       </w:r>
     </w:p>
     <w:p>
@@ -5518,78 +5482,15 @@
         </w:numPr>
         <w:spacing w:after="160" w:line="278" w:lineRule="auto"/>
         <w:jc w:val="both"/>
-      </w:pPr>
-      <w:proofErr w:type="spellStart"/>
-      <w:r>
-        <w:t>Finalidad</w:t>
-      </w:r>
-      <w:proofErr w:type="spellEnd"/>
-      <w:r>
-        <w:t xml:space="preserve">: </w:t>
-      </w:r>
-      <w:proofErr w:type="spellStart"/>
-      <w:r>
-        <w:t>almacenamiento</w:t>
-      </w:r>
-      <w:proofErr w:type="spellEnd"/>
-      <w:r>
-        <w:t xml:space="preserve"> y </w:t>
-      </w:r>
-      <w:proofErr w:type="spellStart"/>
-      <w:r>
-        <w:t>colaboración</w:t>
-      </w:r>
-      <w:proofErr w:type="spellEnd"/>
-      <w:r>
-        <w:t xml:space="preserve"> </w:t>
-      </w:r>
-      <w:proofErr w:type="spellStart"/>
-      <w:r>
-        <w:t>en</w:t>
-      </w:r>
-      <w:proofErr w:type="spellEnd"/>
-      <w:r>
-        <w:t xml:space="preserve"> la </w:t>
-      </w:r>
-      <w:proofErr w:type="spellStart"/>
-      <w:r>
-        <w:t>edición</w:t>
-      </w:r>
-      <w:proofErr w:type="spellEnd"/>
-      <w:r>
-        <w:t xml:space="preserve"> de </w:t>
-      </w:r>
-      <w:proofErr w:type="spellStart"/>
-      <w:r>
-        <w:t>documentos</w:t>
-      </w:r>
-      <w:proofErr w:type="spellEnd"/>
-      <w:r>
-        <w:t xml:space="preserve"> </w:t>
-      </w:r>
-      <w:proofErr w:type="spellStart"/>
-      <w:r>
-        <w:t>relacionados</w:t>
-      </w:r>
-      <w:proofErr w:type="spellEnd"/>
-      <w:r>
-        <w:t xml:space="preserve"> con </w:t>
-      </w:r>
-      <w:proofErr w:type="spellStart"/>
-      <w:r>
-        <w:t>el</w:t>
-      </w:r>
-      <w:proofErr w:type="spellEnd"/>
-      <w:r>
-        <w:t xml:space="preserve"> </w:t>
-      </w:r>
-      <w:proofErr w:type="spellStart"/>
-      <w:r>
-        <w:t>proyecto</w:t>
-      </w:r>
-      <w:proofErr w:type="spellEnd"/>
-      <w:r>
-        <w:t xml:space="preserve">. </w:t>
+        <w:rPr>
+          <w:lang w:val="es-CL"/>
+        </w:rPr>
+      </w:pPr>
+      <w:r>
+        <w:rPr>
+          <w:lang w:val="es-CL"/>
+        </w:rPr>
+        <w:t xml:space="preserve">Finalidad: almacenamiento y colaboración en la edición de documentos relacionados con el proyecto. </w:t>
       </w:r>
     </w:p>
     <w:p>
@@ -5601,102 +5502,15 @@
         </w:numPr>
         <w:spacing w:after="160" w:line="278" w:lineRule="auto"/>
         <w:jc w:val="both"/>
-      </w:pPr>
-      <w:proofErr w:type="spellStart"/>
-      <w:r>
-        <w:t>Facilita</w:t>
-      </w:r>
-      <w:proofErr w:type="spellEnd"/>
-      <w:r>
-        <w:t xml:space="preserve"> la </w:t>
-      </w:r>
-      <w:proofErr w:type="spellStart"/>
-      <w:r>
-        <w:t>cooperación</w:t>
-      </w:r>
-      <w:proofErr w:type="spellEnd"/>
-      <w:r>
-        <w:t xml:space="preserve"> </w:t>
-      </w:r>
-      <w:proofErr w:type="spellStart"/>
-      <w:r>
-        <w:t>en</w:t>
-      </w:r>
-      <w:proofErr w:type="spellEnd"/>
-      <w:r>
-        <w:t xml:space="preserve"> </w:t>
-      </w:r>
-      <w:proofErr w:type="spellStart"/>
-      <w:r>
-        <w:t>grupo</w:t>
-      </w:r>
-      <w:proofErr w:type="spellEnd"/>
-      <w:r>
-        <w:t xml:space="preserve">, la </w:t>
-      </w:r>
-      <w:proofErr w:type="spellStart"/>
-      <w:r>
-        <w:t>seguridad</w:t>
-      </w:r>
-      <w:proofErr w:type="spellEnd"/>
-      <w:r>
-        <w:t xml:space="preserve"> de </w:t>
-      </w:r>
-      <w:proofErr w:type="spellStart"/>
-      <w:r>
-        <w:t>los</w:t>
-      </w:r>
-      <w:proofErr w:type="spellEnd"/>
-      <w:r>
-        <w:t xml:space="preserve"> </w:t>
-      </w:r>
-      <w:proofErr w:type="spellStart"/>
-      <w:r>
-        <w:t>archivos</w:t>
-      </w:r>
-      <w:proofErr w:type="spellEnd"/>
-      <w:r>
-        <w:t xml:space="preserve"> y </w:t>
-      </w:r>
-      <w:proofErr w:type="spellStart"/>
-      <w:r>
-        <w:t>el</w:t>
-      </w:r>
-      <w:proofErr w:type="spellEnd"/>
-      <w:r>
-        <w:t xml:space="preserve"> </w:t>
-      </w:r>
-      <w:proofErr w:type="spellStart"/>
-      <w:r>
-        <w:t>acceso</w:t>
-      </w:r>
-      <w:proofErr w:type="spellEnd"/>
-      <w:r>
-        <w:t xml:space="preserve"> </w:t>
-      </w:r>
-      <w:proofErr w:type="spellStart"/>
-      <w:r>
-        <w:t>desde</w:t>
-      </w:r>
-      <w:proofErr w:type="spellEnd"/>
-      <w:r>
-        <w:t xml:space="preserve"> </w:t>
-      </w:r>
-      <w:proofErr w:type="spellStart"/>
-      <w:r>
-        <w:t>diferentes</w:t>
-      </w:r>
-      <w:proofErr w:type="spellEnd"/>
-      <w:r>
-        <w:t xml:space="preserve"> </w:t>
-      </w:r>
-      <w:proofErr w:type="spellStart"/>
-      <w:r>
-        <w:t>dispositivos</w:t>
-      </w:r>
-      <w:proofErr w:type="spellEnd"/>
-      <w:r>
-        <w:t xml:space="preserve">. </w:t>
+        <w:rPr>
+          <w:lang w:val="es-CL"/>
+        </w:rPr>
+      </w:pPr>
+      <w:r>
+        <w:rPr>
+          <w:lang w:val="es-CL"/>
+        </w:rPr>
+        <w:t xml:space="preserve">Facilita la cooperación en grupo, la seguridad de los archivos y el acceso desde diferentes dispositivos. </w:t>
       </w:r>
     </w:p>
     <w:p>
@@ -5730,62 +5544,15 @@
         </w:numPr>
         <w:spacing w:after="160" w:line="278" w:lineRule="auto"/>
         <w:jc w:val="both"/>
-      </w:pPr>
-      <w:proofErr w:type="spellStart"/>
-      <w:r>
-        <w:t>Finalidad</w:t>
-      </w:r>
-      <w:proofErr w:type="spellEnd"/>
-      <w:r>
-        <w:t xml:space="preserve">: </w:t>
-      </w:r>
-      <w:proofErr w:type="spellStart"/>
-      <w:r>
-        <w:t>almacén</w:t>
-      </w:r>
-      <w:proofErr w:type="spellEnd"/>
-      <w:r>
-        <w:t xml:space="preserve"> para </w:t>
-      </w:r>
-      <w:proofErr w:type="spellStart"/>
-      <w:r>
-        <w:t>el</w:t>
-      </w:r>
-      <w:proofErr w:type="spellEnd"/>
-      <w:r>
-        <w:t xml:space="preserve"> </w:t>
-      </w:r>
-      <w:proofErr w:type="spellStart"/>
-      <w:r>
-        <w:t>código</w:t>
-      </w:r>
-      <w:proofErr w:type="spellEnd"/>
-      <w:r>
-        <w:t xml:space="preserve"> </w:t>
-      </w:r>
-      <w:proofErr w:type="spellStart"/>
-      <w:r>
-        <w:t>fuente</w:t>
-      </w:r>
-      <w:proofErr w:type="spellEnd"/>
-      <w:r>
-        <w:t xml:space="preserve"> del software </w:t>
-      </w:r>
-      <w:proofErr w:type="spellStart"/>
-      <w:r>
-        <w:t>desarrollado</w:t>
-      </w:r>
-      <w:proofErr w:type="spellEnd"/>
-      <w:r>
-        <w:t xml:space="preserve"> </w:t>
-      </w:r>
-      <w:proofErr w:type="spellStart"/>
-      <w:r>
-        <w:t>en</w:t>
-      </w:r>
-      <w:proofErr w:type="spellEnd"/>
-      <w:r>
-        <w:t xml:space="preserve"> Java. </w:t>
+        <w:rPr>
+          <w:lang w:val="es-CL"/>
+        </w:rPr>
+      </w:pPr>
+      <w:r>
+        <w:rPr>
+          <w:lang w:val="es-CL"/>
+        </w:rPr>
+        <w:t xml:space="preserve">Finalidad: almacén para el código fuente del software desarrollado en Java. </w:t>
       </w:r>
     </w:p>
     <w:p>
@@ -5797,94 +5564,15 @@
         </w:numPr>
         <w:spacing w:after="160" w:line="278" w:lineRule="auto"/>
         <w:jc w:val="both"/>
-      </w:pPr>
-      <w:proofErr w:type="spellStart"/>
-      <w:r>
-        <w:t>Permite</w:t>
-      </w:r>
-      <w:proofErr w:type="spellEnd"/>
-      <w:r>
-        <w:t xml:space="preserve"> </w:t>
-      </w:r>
-      <w:proofErr w:type="spellStart"/>
-      <w:r>
-        <w:t>realizar</w:t>
-      </w:r>
-      <w:proofErr w:type="spellEnd"/>
-      <w:r>
-        <w:t xml:space="preserve"> un </w:t>
-      </w:r>
-      <w:proofErr w:type="spellStart"/>
-      <w:r>
-        <w:t>seguimiento</w:t>
-      </w:r>
-      <w:proofErr w:type="spellEnd"/>
-      <w:r>
-        <w:t xml:space="preserve"> de </w:t>
-      </w:r>
-      <w:proofErr w:type="spellStart"/>
-      <w:r>
-        <w:t>los</w:t>
-      </w:r>
-      <w:proofErr w:type="spellEnd"/>
-      <w:r>
-        <w:t xml:space="preserve"> </w:t>
-      </w:r>
-      <w:proofErr w:type="spellStart"/>
-      <w:r>
-        <w:t>cambios</w:t>
-      </w:r>
-      <w:proofErr w:type="spellEnd"/>
-      <w:r>
-        <w:t xml:space="preserve">, </w:t>
-      </w:r>
-      <w:proofErr w:type="spellStart"/>
-      <w:r>
-        <w:t>conservar</w:t>
-      </w:r>
-      <w:proofErr w:type="spellEnd"/>
-      <w:r>
-        <w:t xml:space="preserve"> </w:t>
-      </w:r>
-      <w:proofErr w:type="spellStart"/>
-      <w:r>
-        <w:t>copias</w:t>
-      </w:r>
-      <w:proofErr w:type="spellEnd"/>
-      <w:r>
-        <w:t xml:space="preserve"> del </w:t>
-      </w:r>
-      <w:proofErr w:type="spellStart"/>
-      <w:r>
-        <w:t>proyecto</w:t>
-      </w:r>
-      <w:proofErr w:type="spellEnd"/>
-      <w:r>
-        <w:t xml:space="preserve"> y </w:t>
-      </w:r>
-      <w:proofErr w:type="spellStart"/>
-      <w:r>
-        <w:t>trabajar</w:t>
-      </w:r>
-      <w:proofErr w:type="spellEnd"/>
-      <w:r>
-        <w:t xml:space="preserve"> </w:t>
-      </w:r>
-      <w:proofErr w:type="spellStart"/>
-      <w:r>
-        <w:t>en</w:t>
-      </w:r>
-      <w:proofErr w:type="spellEnd"/>
-      <w:r>
-        <w:t xml:space="preserve"> </w:t>
-      </w:r>
-      <w:proofErr w:type="spellStart"/>
-      <w:r>
-        <w:t>equipo</w:t>
-      </w:r>
-      <w:proofErr w:type="spellEnd"/>
-      <w:r>
-        <w:t xml:space="preserve">. </w:t>
+        <w:rPr>
+          <w:lang w:val="es-CL"/>
+        </w:rPr>
+      </w:pPr>
+      <w:r>
+        <w:rPr>
+          <w:lang w:val="es-CL"/>
+        </w:rPr>
+        <w:t xml:space="preserve">Permite realizar un seguimiento de los cambios, conservar copias del proyecto y trabajar en equipo. </w:t>
       </w:r>
     </w:p>
     <w:p>
@@ -5918,78 +5606,15 @@
         </w:numPr>
         <w:spacing w:after="160" w:line="278" w:lineRule="auto"/>
         <w:jc w:val="both"/>
-      </w:pPr>
-      <w:proofErr w:type="spellStart"/>
-      <w:r>
-        <w:t>Finalidad</w:t>
-      </w:r>
-      <w:proofErr w:type="spellEnd"/>
-      <w:r>
-        <w:t xml:space="preserve">: </w:t>
-      </w:r>
-      <w:proofErr w:type="spellStart"/>
-      <w:r>
-        <w:t>creación</w:t>
-      </w:r>
-      <w:proofErr w:type="spellEnd"/>
-      <w:r>
-        <w:t xml:space="preserve"> y </w:t>
-      </w:r>
-      <w:proofErr w:type="spellStart"/>
-      <w:r>
-        <w:t>diseño</w:t>
-      </w:r>
-      <w:proofErr w:type="spellEnd"/>
-      <w:r>
-        <w:t xml:space="preserve"> de la </w:t>
-      </w:r>
-      <w:proofErr w:type="spellStart"/>
-      <w:r>
-        <w:t>aplicación</w:t>
-      </w:r>
-      <w:proofErr w:type="spellEnd"/>
-      <w:r>
-        <w:t xml:space="preserve"> </w:t>
-      </w:r>
-      <w:proofErr w:type="spellStart"/>
-      <w:r>
-        <w:t>en</w:t>
-      </w:r>
-      <w:proofErr w:type="spellEnd"/>
-      <w:r>
-        <w:t xml:space="preserve"> Java (</w:t>
-      </w:r>
-      <w:proofErr w:type="spellStart"/>
-      <w:r>
-        <w:t>interfaz</w:t>
-      </w:r>
-      <w:proofErr w:type="spellEnd"/>
-      <w:r>
-        <w:t xml:space="preserve"> </w:t>
-      </w:r>
-      <w:proofErr w:type="spellStart"/>
-      <w:r>
-        <w:t>gráfica</w:t>
-      </w:r>
-      <w:proofErr w:type="spellEnd"/>
-      <w:r>
-        <w:t xml:space="preserve"> y </w:t>
-      </w:r>
-      <w:proofErr w:type="spellStart"/>
-      <w:r>
-        <w:t>conexión</w:t>
-      </w:r>
-      <w:proofErr w:type="spellEnd"/>
-      <w:r>
-        <w:t xml:space="preserve"> a la base de </w:t>
-      </w:r>
-      <w:proofErr w:type="spellStart"/>
-      <w:r>
-        <w:t>datos</w:t>
-      </w:r>
-      <w:proofErr w:type="spellEnd"/>
-      <w:r>
-        <w:t xml:space="preserve">). </w:t>
+        <w:rPr>
+          <w:lang w:val="es-CL"/>
+        </w:rPr>
+      </w:pPr>
+      <w:r>
+        <w:rPr>
+          <w:lang w:val="es-CL"/>
+        </w:rPr>
+        <w:t xml:space="preserve">Finalidad: creación y diseño de la aplicación en Java (interfaz gráfica y conexión a la base de datos). </w:t>
       </w:r>
     </w:p>
     <w:p>
@@ -6001,26 +5626,15 @@
         </w:numPr>
         <w:spacing w:after="160" w:line="278" w:lineRule="auto"/>
         <w:jc w:val="both"/>
+        <w:rPr>
+          <w:lang w:val="es-CL"/>
+        </w:rPr>
       </w:pPr>
       <w:r>
         <w:rPr>
           <w:lang w:val="es-ES"/>
         </w:rPr>
-        <w:t xml:space="preserve">Ayuda a organizar paquetes, clases y controladores </w:t>
-      </w:r>
-      <w:proofErr w:type="gramStart"/>
-      <w:r>
-        <w:rPr>
-          <w:lang w:val="es-ES"/>
-        </w:rPr>
-        <w:t>de acuerdo al</w:t>
-      </w:r>
-      <w:proofErr w:type="gramEnd"/>
-      <w:r>
-        <w:rPr>
-          <w:lang w:val="es-ES"/>
-        </w:rPr>
-        <w:t xml:space="preserve"> modelo MVC. </w:t>
+        <w:t xml:space="preserve">Ayuda a organizar paquetes, clases y controladores de acuerdo al modelo MVC. </w:t>
       </w:r>
     </w:p>
     <w:p>
@@ -6053,70 +5667,15 @@
         </w:numPr>
         <w:spacing w:after="160" w:line="278" w:lineRule="auto"/>
         <w:jc w:val="both"/>
-      </w:pPr>
-      <w:proofErr w:type="spellStart"/>
-      <w:r>
-        <w:t>Finalidad</w:t>
-      </w:r>
-      <w:proofErr w:type="spellEnd"/>
-      <w:r>
-        <w:t xml:space="preserve">: </w:t>
-      </w:r>
-      <w:proofErr w:type="spellStart"/>
-      <w:r>
-        <w:t>diseño</w:t>
-      </w:r>
-      <w:proofErr w:type="spellEnd"/>
-      <w:r>
-        <w:t xml:space="preserve">, </w:t>
-      </w:r>
-      <w:proofErr w:type="spellStart"/>
-      <w:r>
-        <w:t>creación</w:t>
-      </w:r>
-      <w:proofErr w:type="spellEnd"/>
-      <w:r>
-        <w:t xml:space="preserve"> y </w:t>
-      </w:r>
-      <w:proofErr w:type="spellStart"/>
-      <w:r>
-        <w:t>gestión</w:t>
-      </w:r>
-      <w:proofErr w:type="spellEnd"/>
-      <w:r>
-        <w:t xml:space="preserve"> de la base de </w:t>
-      </w:r>
-      <w:proofErr w:type="spellStart"/>
-      <w:r>
-        <w:t>datos</w:t>
-      </w:r>
-      <w:proofErr w:type="spellEnd"/>
-      <w:r>
-        <w:t xml:space="preserve"> para </w:t>
-      </w:r>
-      <w:proofErr w:type="spellStart"/>
-      <w:r>
-        <w:t>el</w:t>
-      </w:r>
-      <w:proofErr w:type="spellEnd"/>
-      <w:r>
-        <w:t xml:space="preserve"> </w:t>
-      </w:r>
-      <w:proofErr w:type="spellStart"/>
-      <w:r>
-        <w:t>sistema</w:t>
-      </w:r>
-      <w:proofErr w:type="spellEnd"/>
-      <w:r>
-        <w:t xml:space="preserve"> de </w:t>
-      </w:r>
-      <w:proofErr w:type="spellStart"/>
-      <w:r>
-        <w:t>inventario</w:t>
-      </w:r>
-      <w:proofErr w:type="spellEnd"/>
-      <w:r>
-        <w:t xml:space="preserve">. </w:t>
+        <w:rPr>
+          <w:lang w:val="es-CL"/>
+        </w:rPr>
+      </w:pPr>
+      <w:r>
+        <w:rPr>
+          <w:lang w:val="es-CL"/>
+        </w:rPr>
+        <w:t xml:space="preserve">Finalidad: diseño, creación y gestión de la base de datos para el sistema de inventario. </w:t>
       </w:r>
     </w:p>
     <w:p>
@@ -6128,78 +5687,15 @@
         </w:numPr>
         <w:spacing w:after="160" w:line="278" w:lineRule="auto"/>
         <w:jc w:val="both"/>
-      </w:pPr>
-      <w:proofErr w:type="spellStart"/>
-      <w:r>
-        <w:t>Permite</w:t>
-      </w:r>
-      <w:proofErr w:type="spellEnd"/>
-      <w:r>
-        <w:t xml:space="preserve"> </w:t>
-      </w:r>
-      <w:proofErr w:type="spellStart"/>
-      <w:r>
-        <w:t>manejar</w:t>
-      </w:r>
-      <w:proofErr w:type="spellEnd"/>
-      <w:r>
-        <w:t xml:space="preserve"> </w:t>
-      </w:r>
-      <w:proofErr w:type="spellStart"/>
-      <w:r>
-        <w:t>tablas</w:t>
-      </w:r>
-      <w:proofErr w:type="spellEnd"/>
-      <w:r>
-        <w:t xml:space="preserve">, </w:t>
-      </w:r>
-      <w:proofErr w:type="spellStart"/>
-      <w:r>
-        <w:t>realizar</w:t>
-      </w:r>
-      <w:proofErr w:type="spellEnd"/>
-      <w:r>
-        <w:t xml:space="preserve"> </w:t>
-      </w:r>
-      <w:proofErr w:type="spellStart"/>
-      <w:r>
-        <w:t>consultas</w:t>
-      </w:r>
-      <w:proofErr w:type="spellEnd"/>
-      <w:r>
-        <w:t xml:space="preserve"> y </w:t>
-      </w:r>
-      <w:proofErr w:type="spellStart"/>
-      <w:r>
-        <w:t>probar</w:t>
-      </w:r>
-      <w:proofErr w:type="spellEnd"/>
-      <w:r>
-        <w:t xml:space="preserve"> la </w:t>
-      </w:r>
-      <w:proofErr w:type="spellStart"/>
-      <w:r>
-        <w:t>lógica</w:t>
-      </w:r>
-      <w:proofErr w:type="spellEnd"/>
-      <w:r>
-        <w:t xml:space="preserve"> de </w:t>
-      </w:r>
-      <w:proofErr w:type="spellStart"/>
-      <w:r>
-        <w:t>los</w:t>
-      </w:r>
-      <w:proofErr w:type="spellEnd"/>
-      <w:r>
-        <w:t xml:space="preserve"> </w:t>
-      </w:r>
-      <w:proofErr w:type="spellStart"/>
-      <w:r>
-        <w:t>datos</w:t>
-      </w:r>
-      <w:proofErr w:type="spellEnd"/>
-      <w:r>
-        <w:t>.</w:t>
+        <w:rPr>
+          <w:lang w:val="es-CL"/>
+        </w:rPr>
+      </w:pPr>
+      <w:r>
+        <w:rPr>
+          <w:lang w:val="es-CL"/>
+        </w:rPr>
+        <w:t>Permite manejar tablas, realizar consultas y probar la lógica de los datos.</w:t>
       </w:r>
     </w:p>
     <w:p>
@@ -6232,11 +5728,19 @@
         <w:lastRenderedPageBreak/>
         <w:t xml:space="preserve">2.4 </w:t>
       </w:r>
+      <w:commentRangeStart w:id="6"/>
       <w:r>
         <w:rPr>
           <w:lang w:val="es-CL"/>
         </w:rPr>
         <w:t>Matriz de riesgos inicial (seguridad, datos, continuidad).</w:t>
+      </w:r>
+      <w:commentRangeEnd w:id="6"/>
+      <w:r>
+        <w:rPr>
+          <w:rStyle w:val="Refdecomentario"/>
+        </w:rPr>
+        <w:commentReference w:id="6"/>
       </w:r>
     </w:p>
     <w:p>
@@ -6557,6 +6061,9 @@
                   <w:pPr>
                     <w:spacing w:after="0" w:line="200" w:lineRule="exact"/>
                     <w:jc w:val="both"/>
+                    <w:rPr>
+                      <w:lang w:val="es-CL"/>
+                    </w:rPr>
                   </w:pPr>
                   <w:r>
                     <w:rPr>
@@ -6661,6 +6168,9 @@
                   <w:pPr>
                     <w:spacing w:after="0" w:line="200" w:lineRule="exact"/>
                     <w:jc w:val="both"/>
+                    <w:rPr>
+                      <w:lang w:val="es-CL"/>
+                    </w:rPr>
                   </w:pPr>
                   <w:r>
                     <w:rPr>
@@ -6725,6 +6235,9 @@
                   <w:pPr>
                     <w:spacing w:after="0" w:line="200" w:lineRule="exact"/>
                     <w:jc w:val="both"/>
+                    <w:rPr>
+                      <w:lang w:val="es-CL"/>
+                    </w:rPr>
                   </w:pPr>
                   <w:r>
                     <w:rPr>
@@ -6907,6 +6420,9 @@
                   <w:pPr>
                     <w:spacing w:after="0" w:line="200" w:lineRule="exact"/>
                     <w:jc w:val="both"/>
+                    <w:rPr>
+                      <w:lang w:val="es-CL"/>
+                    </w:rPr>
                   </w:pPr>
                   <w:r>
                     <w:rPr>
@@ -7568,6 +7084,7 @@
             <w:pPr>
               <w:pStyle w:val="Ttulo2"/>
               <w:spacing w:before="0"/>
+              <w:outlineLvl w:val="1"/>
               <w:rPr>
                 <w:rFonts w:cstheme="majorHAnsi"/>
                 <w:sz w:val="20"/>
@@ -7686,7 +7203,7 @@
                           </pic:cNvPicPr>
                         </pic:nvPicPr>
                         <pic:blipFill>
-                          <a:blip r:embed="rId8">
+                          <a:blip r:embed="rId12">
                             <a:extLst>
                               <a:ext uri="{28A0092B-C50C-407E-A947-70E740481C1C}">
                                 <a14:useLocalDpi xmlns:a14="http://schemas.microsoft.com/office/drawing/2010/main" val="0"/>
@@ -7814,6 +7331,7 @@
             <w:pPr>
               <w:pStyle w:val="Ttulo2"/>
               <w:spacing w:before="0"/>
+              <w:outlineLvl w:val="1"/>
               <w:rPr>
                 <w:rFonts w:cstheme="majorHAnsi"/>
                 <w:sz w:val="20"/>
@@ -7850,9 +7368,9 @@
                 <w:sz w:val="20"/>
                 <w:szCs w:val="20"/>
               </w:rPr>
-              <w:t xml:space="preserve">: Nube vs </w:t>
+              <w:t xml:space="preserve">: </w:t>
             </w:r>
-            <w:proofErr w:type="gramStart"/>
+            <w:proofErr w:type="spellStart"/>
             <w:r>
               <w:rPr>
                 <w:rStyle w:val="Textoennegrita"/>
@@ -7862,9 +7380,20 @@
                 <w:sz w:val="20"/>
                 <w:szCs w:val="20"/>
               </w:rPr>
-              <w:t>On-Premise</w:t>
+              <w:t>Nube</w:t>
             </w:r>
-            <w:proofErr w:type="gramEnd"/>
+            <w:proofErr w:type="spellEnd"/>
+            <w:r>
+              <w:rPr>
+                <w:rStyle w:val="Textoennegrita"/>
+                <w:rFonts w:cstheme="majorHAnsi"/>
+                <w:b/>
+                <w:bCs/>
+                <w:sz w:val="20"/>
+                <w:szCs w:val="20"/>
+              </w:rPr>
+              <w:t xml:space="preserve"> vs On-Premise</w:t>
+            </w:r>
           </w:p>
           <w:p>
             <w:pPr>
@@ -7876,27 +7405,34 @@
                 <w:bCs/>
                 <w:sz w:val="18"/>
                 <w:szCs w:val="18"/>
+                <w:lang w:val="en-US"/>
               </w:rPr>
             </w:pPr>
             <w:r>
+              <w:rPr>
+                <w:lang w:val="en-US"/>
+              </w:rPr>
               <w:t xml:space="preserve">          </w:t>
             </w:r>
             <m:oMath>
               <m:r>
                 <w:rPr>
                   <w:rFonts w:ascii="Cambria Math" w:hAnsi="Cambria Math"/>
+                  <w:lang w:val="en-US"/>
                 </w:rPr>
                 <m:t> </m:t>
               </m:r>
               <m:r>
                 <w:rPr>
                   <w:rFonts w:ascii="Segoe UI Symbol" w:hAnsi="Segoe UI Symbol" w:cs="Segoe UI Symbol"/>
+                  <w:lang w:val="en-US"/>
                 </w:rPr>
                 <m:t>✔</m:t>
               </m:r>
               <m:r>
                 <w:rPr>
                   <w:rFonts w:ascii="Cambria Math" w:hAnsi="Cambria Math" w:cs="Cambria Math"/>
+                  <w:lang w:val="en-US"/>
                 </w:rPr>
                 <m:t> </m:t>
               </m:r>
@@ -7909,6 +7445,7 @@
                 <w:bCs w:val="0"/>
                 <w:sz w:val="18"/>
                 <w:szCs w:val="18"/>
+                <w:lang w:val="en-US"/>
               </w:rPr>
               <w:t>On-Premise</w:t>
             </w:r>
@@ -7919,6 +7456,7 @@
                 <w:bCs/>
                 <w:sz w:val="18"/>
                 <w:szCs w:val="18"/>
+                <w:lang w:val="en-US"/>
               </w:rPr>
               <w:t>.</w:t>
             </w:r>
@@ -7943,6 +7481,7 @@
                 <w:bCs w:val="0"/>
                 <w:sz w:val="18"/>
                 <w:szCs w:val="18"/>
+                <w:lang w:val="en-US"/>
               </w:rPr>
               <w:t xml:space="preserve">               </w:t>
             </w:r>
@@ -7969,7 +7508,7 @@
                           </pic:cNvPicPr>
                         </pic:nvPicPr>
                         <pic:blipFill>
-                          <a:blip r:embed="rId8">
+                          <a:blip r:embed="rId12">
                             <a:extLst>
                               <a:ext uri="{28A0092B-C50C-407E-A947-70E740481C1C}">
                                 <a14:useLocalDpi xmlns:a14="http://schemas.microsoft.com/office/drawing/2010/main" val="0"/>
@@ -8077,6 +7616,7 @@
                 <w:rFonts w:cstheme="majorBidi"/>
                 <w:sz w:val="18"/>
                 <w:szCs w:val="18"/>
+                <w:lang w:val="es-CL"/>
               </w:rPr>
             </w:pPr>
             <w:r>
@@ -8085,6 +7625,7 @@
                 <w:noProof/>
                 <w:sz w:val="18"/>
                 <w:szCs w:val="18"/>
+                <w:lang w:val="es-CL"/>
               </w:rPr>
               <w:lastRenderedPageBreak/>
               <w:t>Se utilizará un ambiente local (MySQL instalado en la computadora), lo que permitirá evitar gastos en servidores en la nube y hará más sencillo el desarrollo académico.</w:t>
@@ -8104,6 +7645,7 @@
             <w:pPr>
               <w:pStyle w:val="Ttulo2"/>
               <w:spacing w:before="0"/>
+              <w:outlineLvl w:val="1"/>
               <w:rPr>
                 <w:rFonts w:cstheme="majorHAnsi"/>
                 <w:sz w:val="20"/>
@@ -8217,8 +7759,8 @@
                   <v:path o:extrusionok="f" gradientshapeok="t" o:connecttype="rect"/>
                   <o:lock v:ext="edit" aspectratio="t"/>
                 </v:shapetype>
-                <v:shape id="_x0000_i1027" type="#_x0000_t75" style="width:18pt;height:15.8pt">
-                  <v:imagedata r:id="rId9" o:title=""/>
+                <v:shape id="_x0000_i1027" type="#_x0000_t75" style="width:18pt;height:15.75pt">
+                  <v:imagedata r:id="rId13" o:title=""/>
                 </v:shape>
               </w:pict>
             </w:r>
@@ -8319,6 +7861,7 @@
             <w:pPr>
               <w:pStyle w:val="Ttulo2"/>
               <w:spacing w:before="0"/>
+              <w:outlineLvl w:val="1"/>
               <w:rPr>
                 <w:rFonts w:cstheme="majorHAnsi"/>
                 <w:sz w:val="20"/>
@@ -8370,8 +7913,8 @@
                 <w:szCs w:val="18"/>
               </w:rPr>
               <w:pict w14:anchorId="1B2D619D">
-                <v:shape id="_x0000_i1029" type="#_x0000_t75" style="width:18pt;height:15.8pt">
-                  <v:imagedata r:id="rId9" o:title=""/>
+                <v:shape id="_x0000_i1029" type="#_x0000_t75" style="width:18pt;height:15.75pt">
+                  <v:imagedata r:id="rId13" o:title=""/>
                 </v:shape>
               </w:pict>
             </w:r>
@@ -8418,6 +7961,7 @@
                 <w:bCs/>
                 <w:sz w:val="18"/>
                 <w:szCs w:val="18"/>
+                <w:lang w:val="en-US"/>
               </w:rPr>
             </w:pPr>
             <w:r>
@@ -8435,18 +7979,21 @@
               <m:r>
                 <w:rPr>
                   <w:rFonts w:ascii="Cambria Math" w:hAnsi="Cambria Math"/>
+                  <w:lang w:val="en-US"/>
                 </w:rPr>
                 <m:t> </m:t>
               </m:r>
               <m:r>
                 <w:rPr>
                   <w:rFonts w:ascii="Segoe UI Symbol" w:hAnsi="Segoe UI Symbol" w:cs="Segoe UI Symbol"/>
+                  <w:lang w:val="en-US"/>
                 </w:rPr>
                 <m:t>✔</m:t>
               </m:r>
               <m:r>
                 <w:rPr>
                   <w:rFonts w:ascii="Cambria Math" w:hAnsi="Cambria Math" w:cs="Cambria Math"/>
+                  <w:lang w:val="en-US"/>
                 </w:rPr>
                 <m:t> </m:t>
               </m:r>
@@ -8459,6 +8006,7 @@
                 <w:bCs w:val="0"/>
                 <w:sz w:val="18"/>
                 <w:szCs w:val="18"/>
+                <w:lang w:val="en-US"/>
               </w:rPr>
               <w:t>Ágil / DevOps (Scrum, Kanban, XP)</w:t>
             </w:r>
@@ -8483,8 +8031,20 @@
                 <w:bCs w:val="0"/>
                 <w:sz w:val="18"/>
                 <w:szCs w:val="18"/>
+                <w:lang w:val="en-US"/>
               </w:rPr>
-              <w:t xml:space="preserve">   Justificación:</w:t>
+              <w:t xml:space="preserve">   </w:t>
+            </w:r>
+            <w:r>
+              <w:rPr>
+                <w:rStyle w:val="Textoennegrita"/>
+                <w:rFonts w:asciiTheme="minorHAnsi" w:hAnsiTheme="minorHAnsi" w:cstheme="majorBidi"/>
+                <w:b w:val="0"/>
+                <w:bCs w:val="0"/>
+                <w:sz w:val="18"/>
+                <w:szCs w:val="18"/>
+              </w:rPr>
+              <w:t>Justificación:</w:t>
             </w:r>
             <w:r>
               <w:rPr>
@@ -8558,7 +8118,31 @@
         <w:rPr>
           <w:lang w:val="es-CL"/>
         </w:rPr>
-        <w:t>: Selección del Modelo de Desarrollo</w:t>
+        <w:t xml:space="preserve">: </w:t>
+      </w:r>
+      <w:commentRangeStart w:id="7"/>
+      <w:r>
+        <w:rPr>
+          <w:lang w:val="es-CL"/>
+        </w:rPr>
+        <w:t>Selección del Model</w:t>
+      </w:r>
+      <w:commentRangeEnd w:id="7"/>
+      <w:r>
+        <w:rPr>
+          <w:rStyle w:val="Refdecomentario"/>
+          <w:rFonts w:asciiTheme="minorHAnsi" w:eastAsiaTheme="minorEastAsia" w:hAnsiTheme="minorHAnsi" w:cstheme="minorBidi"/>
+          <w:b w:val="0"/>
+          <w:bCs w:val="0"/>
+          <w:color w:val="auto"/>
+        </w:rPr>
+        <w:commentReference w:id="7"/>
+      </w:r>
+      <w:r>
+        <w:rPr>
+          <w:lang w:val="es-CL"/>
+        </w:rPr>
+        <w:t>o de Desarrollo</w:t>
       </w:r>
     </w:p>
     <w:p>
@@ -8847,7 +8431,7 @@
       </w:r>
     </w:p>
     <w:sectPr>
-      <w:headerReference w:type="default" r:id="rId10"/>
+      <w:headerReference w:type="default" r:id="rId14"/>
       <w:pgSz w:w="12240" w:h="15840"/>
       <w:pgMar w:top="1440" w:right="1800" w:bottom="1440" w:left="1800" w:header="720" w:footer="720" w:gutter="0"/>
       <w:cols w:space="720"/>
@@ -8857,8 +8441,855 @@
 </w:document>
 </file>
 
+<file path=word/comments.xml><?xml version="1.0" encoding="utf-8"?>
+<w:comments xmlns:wpc="http://schemas.microsoft.com/office/word/2010/wordprocessingCanvas" xmlns:cx="http://schemas.microsoft.com/office/drawing/2014/chartex" xmlns:cx1="http://schemas.microsoft.com/office/drawing/2015/9/8/chartex" xmlns:cx2="http://schemas.microsoft.com/office/drawing/2015/10/21/chartex" xmlns:cx3="http://schemas.microsoft.com/office/drawing/2016/5/9/chartex" xmlns:cx4="http://schemas.microsoft.com/office/drawing/2016/5/10/chartex" xmlns:cx5="http://schemas.microsoft.com/office/drawing/2016/5/11/chartex" xmlns:cx6="http://schemas.microsoft.com/office/drawing/2016/5/12/chartex" xmlns:cx7="http://schemas.microsoft.com/office/drawing/2016/5/13/chartex" xmlns:cx8="http://schemas.microsoft.com/office/drawing/2016/5/14/chartex" xmlns:mc="http://schemas.openxmlformats.org/markup-compatibility/2006" xmlns:aink="http://schemas.microsoft.com/office/drawing/2016/ink" xmlns:am3d="http://schemas.microsoft.com/office/drawing/2017/model3d" xmlns:o="urn:schemas-microsoft-com:office:office" xmlns:r="http://schemas.openxmlformats.org/officeDocument/2006/relationships" xmlns:m="http://schemas.openxmlformats.org/officeDocument/2006/math" xmlns:v="urn:schemas-microsoft-com:vml" xmlns:wp14="http://schemas.microsoft.com/office/word/2010/wordprocessingDrawing" xmlns:wp="http://schemas.openxmlformats.org/drawingml/2006/wordprocessingDrawing" xmlns:w10="urn:schemas-microsoft-com:office:word" xmlns:w="http://schemas.openxmlformats.org/wordprocessingml/2006/main" xmlns:w14="http://schemas.microsoft.com/office/word/2010/wordml" xmlns:w15="http://schemas.microsoft.com/office/word/2012/wordml" xmlns:w16cex="http://schemas.microsoft.com/office/word/2018/wordml/cex" xmlns:w16cid="http://schemas.microsoft.com/office/word/2016/wordml/cid" xmlns:w16="http://schemas.microsoft.com/office/word/2018/wordml" xmlns:w16sdtdh="http://schemas.microsoft.com/office/word/2020/wordml/sdtdatahash" xmlns:w16se="http://schemas.microsoft.com/office/word/2015/wordml/symex" xmlns:wpg="http://schemas.microsoft.com/office/word/2010/wordprocessingGroup" xmlns:wpi="http://schemas.microsoft.com/office/word/2010/wordprocessingInk" xmlns:wne="http://schemas.microsoft.com/office/word/2006/wordml" xmlns:wps="http://schemas.microsoft.com/office/word/2010/wordprocessingShape" mc:Ignorable="w14 w15 w16se w16cid w16 w16cex w16sdtdh wp14">
+  <w:comment w:id="0" w:author="Yahima Hadfeg" w:date="2025-09-23T12:58:00Z" w:initials="YH">
+    <w:p>
+      <w:pPr>
+        <w:pStyle w:val="Textocomentario"/>
+        <w:rPr>
+          <w:lang w:val="es-CL"/>
+        </w:rPr>
+      </w:pPr>
+      <w:r>
+        <w:rPr>
+          <w:rStyle w:val="Refdecomentario"/>
+        </w:rPr>
+        <w:annotationRef/>
+      </w:r>
+      <w:r>
+        <w:rPr>
+          <w:lang w:val="es-CL"/>
+        </w:rPr>
+        <w:t xml:space="preserve">3 </w:t>
+      </w:r>
+    </w:p>
+    <w:p>
+      <w:pPr>
+        <w:pStyle w:val="Textocomentario"/>
+        <w:rPr>
+          <w:lang w:val="es-CL"/>
+        </w:rPr>
+      </w:pPr>
+      <w:r>
+        <w:rPr>
+          <w:lang w:val="es-CL"/>
+        </w:rPr>
+        <w:t>(texto claro en general, pero hay repeticiones y frases con “etc.” que bajan el puntaje, no se ve profesional)</w:t>
+      </w:r>
+    </w:p>
+    <w:p>
+      <w:pPr>
+        <w:pStyle w:val="Textocomentario"/>
+        <w:rPr>
+          <w:lang w:val="es-CL"/>
+        </w:rPr>
+      </w:pPr>
+    </w:p>
+  </w:comment>
+  <w:comment w:id="1" w:author="Yahima Hadfeg" w:date="2025-09-23T12:51:00Z" w:initials="YH">
+    <w:p>
+      <w:pPr>
+        <w:pStyle w:val="Textocomentario"/>
+        <w:rPr>
+          <w:lang w:val="es-CL"/>
+        </w:rPr>
+      </w:pPr>
+      <w:r>
+        <w:rPr>
+          <w:rStyle w:val="Refdecomentario"/>
+        </w:rPr>
+        <w:annotationRef/>
+      </w:r>
+      <w:r>
+        <w:rPr>
+          <w:lang w:val="es-CL"/>
+        </w:rPr>
+        <w:t>2</w:t>
+      </w:r>
+    </w:p>
+    <w:p>
+      <w:pPr>
+        <w:pStyle w:val="Textocomentario"/>
+        <w:rPr>
+          <w:lang w:val="es-CL"/>
+        </w:rPr>
+      </w:pPr>
+      <w:r>
+        <w:rPr>
+          <w:lang w:val="es-CL"/>
+        </w:rPr>
+        <w:t>- La visión está bien planteada, pero se puede condensar más, recordar que debe presentarse como un lema</w:t>
+      </w:r>
+    </w:p>
+    <w:p>
+      <w:pPr>
+        <w:pStyle w:val="Textocomentario"/>
+        <w:rPr>
+          <w:lang w:val="es-CL"/>
+        </w:rPr>
+      </w:pPr>
+      <w:r>
+        <w:rPr>
+          <w:lang w:val="es-CL"/>
+        </w:rPr>
+        <w:t xml:space="preserve">- El problema no debe </w:t>
+      </w:r>
+      <w:r>
+        <w:rPr>
+          <w:lang w:val="es-CL"/>
+        </w:rPr>
+        <w:t>estar</w:t>
+      </w:r>
+      <w:r>
+        <w:rPr>
+          <w:lang w:val="es-CL"/>
+        </w:rPr>
+        <w:t xml:space="preserve"> redactado en una sola frase larga, usar "</w:t>
+      </w:r>
+      <w:proofErr w:type="spellStart"/>
+      <w:r>
+        <w:rPr>
+          <w:lang w:val="es-CL"/>
+        </w:rPr>
+        <w:t>etc</w:t>
+      </w:r>
+      <w:proofErr w:type="spellEnd"/>
+      <w:r>
+        <w:rPr>
+          <w:lang w:val="es-CL"/>
+        </w:rPr>
+        <w:t xml:space="preserve">" cuando la lista sea </w:t>
+      </w:r>
+      <w:r>
+        <w:rPr>
+          <w:lang w:val="es-CL"/>
+        </w:rPr>
+        <w:t>considerable</w:t>
+      </w:r>
+      <w:r>
+        <w:rPr>
+          <w:lang w:val="es-CL"/>
+        </w:rPr>
+        <w:t xml:space="preserve"> en este caso no lo es, no se diferencia con claridad los distintos impactos que tiene el problema y no muestra evidencia (aunque sea descriptiva) de por qué es importante resolverlo.</w:t>
+      </w:r>
+    </w:p>
+    <w:p>
+      <w:pPr>
+        <w:pStyle w:val="Textocomentario"/>
+        <w:rPr>
+          <w:lang w:val="es-CL"/>
+        </w:rPr>
+      </w:pPr>
+      <w:r>
+        <w:rPr>
+          <w:lang w:val="es-CL"/>
+        </w:rPr>
+        <w:t xml:space="preserve">- La propuesta de valor es coherente, pero redactarla como párrafo argumentativo, que puede tener los punto los puntos </w:t>
+      </w:r>
+      <w:proofErr w:type="gramStart"/>
+      <w:r>
+        <w:rPr>
+          <w:lang w:val="es-CL"/>
+        </w:rPr>
+        <w:t>mencionados</w:t>
+      </w:r>
+      <w:proofErr w:type="gramEnd"/>
+      <w:r>
+        <w:rPr>
+          <w:lang w:val="es-CL"/>
+        </w:rPr>
+        <w:t xml:space="preserve"> pero con una </w:t>
+      </w:r>
+      <w:r>
+        <w:rPr>
+          <w:lang w:val="es-CL"/>
+        </w:rPr>
+        <w:t>oración</w:t>
+      </w:r>
+      <w:r>
+        <w:rPr>
+          <w:lang w:val="es-CL"/>
+        </w:rPr>
+        <w:t xml:space="preserve"> que los </w:t>
+      </w:r>
+      <w:r>
+        <w:rPr>
+          <w:lang w:val="es-CL"/>
+        </w:rPr>
+        <w:t>introduzca</w:t>
+      </w:r>
+      <w:r>
+        <w:rPr>
+          <w:lang w:val="es-CL"/>
+        </w:rPr>
+        <w:t>.</w:t>
+      </w:r>
+    </w:p>
+    <w:p>
+      <w:pPr>
+        <w:pStyle w:val="Textocomentario"/>
+        <w:rPr>
+          <w:lang w:val="es-CL"/>
+        </w:rPr>
+      </w:pPr>
+    </w:p>
+  </w:comment>
+  <w:comment w:id="2" w:author="Yahima Hadfeg" w:date="2025-09-23T12:57:00Z" w:initials="YH">
+    <w:p>
+      <w:pPr>
+        <w:pStyle w:val="Textocomentario"/>
+        <w:rPr>
+          <w:lang w:val="es-CL"/>
+        </w:rPr>
+      </w:pPr>
+      <w:r>
+        <w:rPr>
+          <w:rStyle w:val="Refdecomentario"/>
+        </w:rPr>
+        <w:annotationRef/>
+      </w:r>
+      <w:r>
+        <w:rPr>
+          <w:lang w:val="es-CL"/>
+        </w:rPr>
+        <w:t>3</w:t>
+      </w:r>
+    </w:p>
+    <w:p>
+      <w:pPr>
+        <w:pStyle w:val="Textocomentario"/>
+        <w:rPr>
+          <w:lang w:val="es-CL"/>
+        </w:rPr>
+      </w:pPr>
+      <w:r>
+        <w:rPr>
+          <w:lang w:val="es-CL"/>
+        </w:rPr>
+        <w:t>-Los actores están bien identificados (dueño, vendedor, cliente, proveedor).</w:t>
+      </w:r>
+    </w:p>
+    <w:p>
+      <w:pPr>
+        <w:pStyle w:val="Textocomentario"/>
+        <w:rPr>
+          <w:lang w:val="es-CL"/>
+        </w:rPr>
+      </w:pPr>
+      <w:r>
+        <w:rPr>
+          <w:lang w:val="es-CL"/>
+        </w:rPr>
+        <w:t xml:space="preserve">-Las “dolencias” y “objetivos” son pertinentes, pero </w:t>
+      </w:r>
+      <w:r>
+        <w:rPr>
+          <w:lang w:val="es-CL"/>
+        </w:rPr>
+        <w:t>profundizaría</w:t>
+      </w:r>
+      <w:r>
+        <w:rPr>
+          <w:lang w:val="es-CL"/>
+        </w:rPr>
+        <w:t xml:space="preserve"> un poco </w:t>
+      </w:r>
+      <w:r>
+        <w:rPr>
+          <w:lang w:val="es-CL"/>
+        </w:rPr>
+        <w:t>más</w:t>
+      </w:r>
+      <w:r>
+        <w:rPr>
+          <w:lang w:val="es-CL"/>
+        </w:rPr>
+        <w:t xml:space="preserve"> en la perspectiva del cliente final y la del proveedor. Analizar si uno de los objetivos de dueño puede ser anticiparse a los quiebres de Stock</w:t>
+      </w:r>
+    </w:p>
+  </w:comment>
+  <w:comment w:id="3" w:author="Yahima Hadfeg" w:date="2025-09-23T13:01:00Z" w:initials="YH">
+    <w:p>
+      <w:pPr>
+        <w:pStyle w:val="NormalWeb"/>
+        <w:rPr>
+          <w:rFonts w:hAnsi="Symbol"/>
+        </w:rPr>
+      </w:pPr>
+      <w:r>
+        <w:rPr>
+          <w:rStyle w:val="Refdecomentario"/>
+        </w:rPr>
+        <w:annotationRef/>
+      </w:r>
+      <w:r>
+        <w:rPr>
+          <w:rFonts w:hAnsi="Symbol"/>
+        </w:rPr>
+        <w:t>4</w:t>
+      </w:r>
+    </w:p>
+    <w:p>
+      <w:pPr>
+        <w:pStyle w:val="NormalWeb"/>
+      </w:pPr>
+      <w:r>
+        <w:t>Los roles están claramente definidos: cliente, jefe de proyecto, arquitecto, programador, administrador de sistemas, encargado de documentación.</w:t>
+      </w:r>
+    </w:p>
+    <w:p>
+      <w:pPr>
+        <w:spacing w:before="100" w:beforeAutospacing="1" w:after="100" w:afterAutospacing="1" w:line="240" w:lineRule="auto"/>
+        <w:rPr>
+          <w:rFonts w:ascii="Times New Roman" w:eastAsia="Times New Roman" w:hAnsi="Times New Roman" w:cs="Times New Roman"/>
+          <w:sz w:val="24"/>
+          <w:szCs w:val="24"/>
+          <w:lang w:val="es-CL" w:eastAsia="es-CL"/>
+        </w:rPr>
+      </w:pPr>
+      <w:r>
+        <w:rPr>
+          <w:rFonts w:ascii="Times New Roman" w:eastAsia="Times New Roman" w:hAnsi="Times New Roman" w:cs="Times New Roman"/>
+          <w:sz w:val="24"/>
+          <w:szCs w:val="24"/>
+          <w:lang w:val="es-CL" w:eastAsia="es-CL"/>
+        </w:rPr>
+        <w:t>Las responsabilidades están expresadas en forma de acciones concretas.</w:t>
+      </w:r>
+    </w:p>
+    <w:p>
+      <w:pPr>
+        <w:spacing w:before="100" w:beforeAutospacing="1" w:after="100" w:afterAutospacing="1" w:line="240" w:lineRule="auto"/>
+        <w:rPr>
+          <w:rFonts w:ascii="Times New Roman" w:eastAsia="Times New Roman" w:hAnsi="Times New Roman" w:cs="Times New Roman"/>
+          <w:sz w:val="24"/>
+          <w:szCs w:val="24"/>
+          <w:lang w:val="es-CL" w:eastAsia="es-CL"/>
+        </w:rPr>
+      </w:pPr>
+      <w:r>
+        <w:rPr>
+          <w:rFonts w:ascii="Times New Roman" w:eastAsia="Times New Roman" w:hAnsi="Times New Roman" w:cs="Times New Roman"/>
+          <w:sz w:val="24"/>
+          <w:szCs w:val="24"/>
+          <w:lang w:val="es-CL" w:eastAsia="es-CL"/>
+        </w:rPr>
+        <w:t>No hay solapamientos innecesarios y la organización es coherente.</w:t>
+      </w:r>
+    </w:p>
+    <w:p>
+      <w:pPr>
+        <w:pStyle w:val="Textocomentario"/>
+        <w:rPr>
+          <w:lang w:val="es-CL"/>
+        </w:rPr>
+      </w:pPr>
+    </w:p>
+  </w:comment>
+  <w:comment w:id="4" w:author="Yahima Hadfeg" w:date="2025-09-23T13:04:00Z" w:initials="YH">
+    <w:p>
+      <w:pPr>
+        <w:pStyle w:val="NormalWeb"/>
+        <w:rPr>
+          <w:rFonts w:hAnsi="Symbol"/>
+        </w:rPr>
+      </w:pPr>
+      <w:r>
+        <w:rPr>
+          <w:rStyle w:val="Refdecomentario"/>
+        </w:rPr>
+        <w:annotationRef/>
+      </w:r>
+      <w:r>
+        <w:rPr>
+          <w:rFonts w:hAnsi="Symbol"/>
+        </w:rPr>
+        <w:t>4</w:t>
+      </w:r>
+    </w:p>
+    <w:p>
+      <w:pPr>
+        <w:pStyle w:val="NormalWeb"/>
+      </w:pPr>
+      <w:r>
+        <w:rPr>
+          <w:rFonts w:hAnsi="Symbol"/>
+        </w:rPr>
+        <w:t>-</w:t>
+      </w:r>
+      <w:r>
+        <w:t>La carta Gantt (planificación) aparece completa, pero sin explicación introductoria.</w:t>
+      </w:r>
+    </w:p>
+  </w:comment>
+  <w:comment w:id="5" w:author="Yahima Hadfeg" w:date="2025-09-23T13:05:00Z" w:initials="YH">
+    <w:p>
+      <w:pPr>
+        <w:pStyle w:val="Textocomentario"/>
+        <w:rPr>
+          <w:lang w:val="es-CL"/>
+        </w:rPr>
+      </w:pPr>
+      <w:r>
+        <w:rPr>
+          <w:rStyle w:val="Refdecomentario"/>
+        </w:rPr>
+        <w:annotationRef/>
+      </w:r>
+      <w:r>
+        <w:rPr>
+          <w:lang w:val="es-CL"/>
+        </w:rPr>
+        <w:t>3</w:t>
+      </w:r>
+    </w:p>
+    <w:p>
+      <w:pPr>
+        <w:spacing w:before="100" w:beforeAutospacing="1" w:after="100" w:afterAutospacing="1" w:line="240" w:lineRule="auto"/>
+        <w:rPr>
+          <w:rFonts w:ascii="Times New Roman" w:eastAsia="Times New Roman" w:hAnsi="Times New Roman" w:cs="Times New Roman"/>
+          <w:sz w:val="24"/>
+          <w:szCs w:val="24"/>
+          <w:lang w:val="es-CL" w:eastAsia="es-CL"/>
+        </w:rPr>
+      </w:pPr>
+      <w:r>
+        <w:rPr>
+          <w:rFonts w:ascii="Times New Roman" w:eastAsia="Times New Roman" w:hAnsi="Times New Roman" w:cs="Times New Roman"/>
+          <w:sz w:val="24"/>
+          <w:szCs w:val="24"/>
+          <w:lang w:val="es-CL" w:eastAsia="es-CL"/>
+        </w:rPr>
+        <w:t>-</w:t>
+      </w:r>
+      <w:r>
+        <w:rPr>
+          <w:rFonts w:ascii="Times New Roman" w:eastAsia="Times New Roman" w:hAnsi="Times New Roman" w:cs="Times New Roman"/>
+          <w:sz w:val="24"/>
+          <w:szCs w:val="24"/>
+          <w:lang w:val="es-CL" w:eastAsia="es-CL"/>
+        </w:rPr>
+        <w:t>Las herramientas son adecuadas y bien elegidas, aunque la justificación es breve y repetitiva en algunos casos.</w:t>
+      </w:r>
+    </w:p>
+    <w:p>
+      <w:pPr>
+        <w:spacing w:before="100" w:beforeAutospacing="1" w:after="100" w:afterAutospacing="1" w:line="240" w:lineRule="auto"/>
+        <w:rPr>
+          <w:rFonts w:ascii="Times New Roman" w:eastAsia="Times New Roman" w:hAnsi="Times New Roman" w:cs="Times New Roman"/>
+          <w:sz w:val="24"/>
+          <w:szCs w:val="24"/>
+          <w:lang w:val="es-CL" w:eastAsia="es-CL"/>
+        </w:rPr>
+      </w:pPr>
+      <w:r>
+        <w:rPr>
+          <w:rFonts w:ascii="Times New Roman" w:eastAsia="Times New Roman" w:hAnsi="Symbol" w:cs="Times New Roman"/>
+          <w:sz w:val="24"/>
+          <w:szCs w:val="24"/>
+          <w:lang w:val="es-CL" w:eastAsia="es-CL"/>
+        </w:rPr>
+        <w:t>-</w:t>
+      </w:r>
+      <w:r>
+        <w:rPr>
+          <w:rFonts w:ascii="Times New Roman" w:eastAsia="Times New Roman" w:hAnsi="Times New Roman" w:cs="Times New Roman"/>
+          <w:sz w:val="24"/>
+          <w:szCs w:val="24"/>
+          <w:lang w:val="es-CL" w:eastAsia="es-CL"/>
+        </w:rPr>
+        <w:t xml:space="preserve">Con una mejor argumentación del </w:t>
+      </w:r>
+      <w:r>
+        <w:rPr>
+          <w:rFonts w:ascii="Times New Roman" w:eastAsia="Times New Roman" w:hAnsi="Times New Roman" w:cs="Times New Roman"/>
+          <w:i/>
+          <w:iCs/>
+          <w:sz w:val="24"/>
+          <w:szCs w:val="24"/>
+          <w:lang w:val="es-CL" w:eastAsia="es-CL"/>
+        </w:rPr>
+        <w:t>por qué</w:t>
+      </w:r>
+      <w:r>
+        <w:rPr>
+          <w:rFonts w:ascii="Times New Roman" w:eastAsia="Times New Roman" w:hAnsi="Times New Roman" w:cs="Times New Roman"/>
+          <w:sz w:val="24"/>
+          <w:szCs w:val="24"/>
+          <w:lang w:val="es-CL" w:eastAsia="es-CL"/>
+        </w:rPr>
+        <w:t xml:space="preserve"> cada herramienta se alinea al proyecto, subiría a excelente.</w:t>
+      </w:r>
+    </w:p>
+    <w:p>
+      <w:pPr>
+        <w:pStyle w:val="Textocomentario"/>
+        <w:rPr>
+          <w:lang w:val="es-CL"/>
+        </w:rPr>
+      </w:pPr>
+    </w:p>
+  </w:comment>
+  <w:comment w:id="6" w:author="Yahima Hadfeg" w:date="2025-09-23T13:09:00Z" w:initials="YH">
+    <w:p>
+      <w:pPr>
+        <w:pStyle w:val="Textocomentario"/>
+        <w:rPr>
+          <w:lang w:val="es-CL"/>
+        </w:rPr>
+      </w:pPr>
+      <w:r>
+        <w:rPr>
+          <w:rStyle w:val="Refdecomentario"/>
+        </w:rPr>
+        <w:annotationRef/>
+      </w:r>
+      <w:r>
+        <w:rPr>
+          <w:lang w:val="es-CL"/>
+        </w:rPr>
+        <w:t>3</w:t>
+      </w:r>
+    </w:p>
+    <w:p>
+      <w:pPr>
+        <w:pStyle w:val="Textocomentario"/>
+        <w:rPr>
+          <w:lang w:val="es-CL"/>
+        </w:rPr>
+      </w:pPr>
+      <w:r>
+        <w:rPr>
+          <w:lang w:val="es-CL"/>
+        </w:rPr>
+        <w:t xml:space="preserve">-Muy buenos los riesgos </w:t>
+      </w:r>
+      <w:proofErr w:type="gramStart"/>
+      <w:r>
+        <w:rPr>
+          <w:lang w:val="es-CL"/>
+        </w:rPr>
+        <w:t>encontrados</w:t>
+      </w:r>
+      <w:proofErr w:type="gramEnd"/>
+      <w:r>
+        <w:rPr>
+          <w:lang w:val="es-CL"/>
+        </w:rPr>
+        <w:t xml:space="preserve"> pero existen otros que debiesen </w:t>
+      </w:r>
+      <w:r>
+        <w:rPr>
+          <w:lang w:val="es-CL"/>
+        </w:rPr>
+        <w:t>considerar</w:t>
+      </w:r>
+      <w:r>
+        <w:rPr>
+          <w:lang w:val="es-CL"/>
+        </w:rPr>
+        <w:t xml:space="preserve"> </w:t>
+      </w:r>
+    </w:p>
+    <w:p>
+      <w:pPr>
+        <w:pStyle w:val="Textocomentario"/>
+        <w:rPr>
+          <w:lang w:val="es-CL"/>
+        </w:rPr>
+      </w:pPr>
+      <w:r>
+        <w:rPr>
+          <w:lang w:val="es-CL"/>
+        </w:rPr>
+        <w:t>Errores en la base de datos (corrupción de datos, mala normalización)</w:t>
+      </w:r>
+    </w:p>
+    <w:p>
+      <w:pPr>
+        <w:pStyle w:val="Textocomentario"/>
+        <w:rPr>
+          <w:lang w:val="es-CL"/>
+        </w:rPr>
+      </w:pPr>
+      <w:r>
+        <w:rPr>
+          <w:lang w:val="es-CL"/>
+        </w:rPr>
+        <w:t>Resistencia al cambio por parte de los usuarios</w:t>
+      </w:r>
+    </w:p>
+    <w:p>
+      <w:pPr>
+        <w:pStyle w:val="Textocomentario"/>
+        <w:rPr>
+          <w:lang w:val="es-CL"/>
+        </w:rPr>
+      </w:pPr>
+      <w:r>
+        <w:rPr>
+          <w:lang w:val="es-CL"/>
+        </w:rPr>
+        <w:t>Uso indebido de credenciales compartidas</w:t>
+      </w:r>
+    </w:p>
+    <w:p>
+      <w:pPr>
+        <w:pStyle w:val="Textocomentario"/>
+        <w:rPr>
+          <w:lang w:val="es-CL"/>
+        </w:rPr>
+      </w:pPr>
+      <w:r>
+        <w:rPr>
+          <w:lang w:val="es-CL"/>
+        </w:rPr>
+        <w:t xml:space="preserve">Ataques externos (malware, </w:t>
+      </w:r>
+      <w:proofErr w:type="spellStart"/>
+      <w:r>
+        <w:rPr>
+          <w:lang w:val="es-CL"/>
+        </w:rPr>
+        <w:t>ransomware</w:t>
+      </w:r>
+      <w:proofErr w:type="spellEnd"/>
+      <w:r>
+        <w:rPr>
+          <w:lang w:val="es-CL"/>
+        </w:rPr>
+        <w:t>)</w:t>
+      </w:r>
+    </w:p>
+    <w:p>
+      <w:pPr>
+        <w:pStyle w:val="Textocomentario"/>
+      </w:pPr>
+      <w:r>
+        <w:t xml:space="preserve">- </w:t>
+      </w:r>
+      <w:proofErr w:type="spellStart"/>
+      <w:r>
+        <w:t>Hacer</w:t>
+      </w:r>
+      <w:proofErr w:type="spellEnd"/>
+      <w:r>
+        <w:t xml:space="preserve"> </w:t>
+      </w:r>
+      <w:proofErr w:type="spellStart"/>
+      <w:r>
+        <w:t>el</w:t>
+      </w:r>
+      <w:proofErr w:type="spellEnd"/>
+      <w:r>
+        <w:t xml:space="preserve"> </w:t>
+      </w:r>
+      <w:proofErr w:type="spellStart"/>
+      <w:r>
+        <w:t>analisis</w:t>
+      </w:r>
+      <w:proofErr w:type="spellEnd"/>
+      <w:r>
+        <w:t xml:space="preserve"> para </w:t>
+      </w:r>
+      <w:proofErr w:type="spellStart"/>
+      <w:r>
+        <w:t>estos</w:t>
+      </w:r>
+      <w:proofErr w:type="spellEnd"/>
+    </w:p>
+  </w:comment>
+  <w:comment w:id="7" w:author="Yahima Hadfeg" w:date="2025-09-23T13:14:00Z" w:initials="YH">
+    <w:p>
+      <w:pPr>
+        <w:pStyle w:val="Textocomentario"/>
+        <w:rPr>
+          <w:lang w:val="es-CL"/>
+        </w:rPr>
+      </w:pPr>
+      <w:r>
+        <w:rPr>
+          <w:rStyle w:val="Refdecomentario"/>
+        </w:rPr>
+        <w:annotationRef/>
+      </w:r>
+      <w:r>
+        <w:rPr>
+          <w:lang w:val="es-CL"/>
+        </w:rPr>
+        <w:t>2</w:t>
+      </w:r>
+    </w:p>
+    <w:p>
+      <w:pPr>
+        <w:pStyle w:val="Textocomentario"/>
+        <w:rPr>
+          <w:lang w:val="es-CL"/>
+        </w:rPr>
+      </w:pPr>
+      <w:r>
+        <w:rPr>
+          <w:lang w:val="es-CL"/>
+        </w:rPr>
+        <w:t xml:space="preserve">Como parte del Proyecto no </w:t>
+      </w:r>
+      <w:proofErr w:type="spellStart"/>
+      <w:r>
+        <w:rPr>
+          <w:lang w:val="es-CL"/>
+        </w:rPr>
+        <w:t>p</w:t>
+      </w:r>
+      <w:r>
+        <w:rPr>
+          <w:lang w:val="es-CL"/>
+        </w:rPr>
+        <w:t>odr</w:t>
+      </w:r>
+      <w:proofErr w:type="spellEnd"/>
+      <w:r>
+        <w:rPr>
+          <w:lang w:val="es-CL"/>
+        </w:rPr>
+        <w:t xml:space="preserve"> participar en las reuniones semanales y en algunos casos diarios por lo que la elección del modelo de desarrollo ágil pierde el sentido. Considerar la mezcla de iterativo e incremental que se ajusta a las condiciones de la </w:t>
+      </w:r>
+      <w:proofErr w:type="gramStart"/>
+      <w:r>
+        <w:rPr>
+          <w:lang w:val="es-CL"/>
+        </w:rPr>
+        <w:t>asignatura .</w:t>
+      </w:r>
+      <w:proofErr w:type="gramEnd"/>
+    </w:p>
+    <w:p>
+      <w:pPr>
+        <w:pStyle w:val="Textocomentario"/>
+        <w:rPr>
+          <w:lang w:val="es-CL"/>
+        </w:rPr>
+      </w:pPr>
+      <w:r>
+        <w:rPr>
+          <w:lang w:val="es-CL"/>
+        </w:rPr>
+        <w:t>-</w:t>
+      </w:r>
+      <w:r>
+        <w:rPr>
+          <w:lang w:val="es-CL"/>
+        </w:rPr>
+        <w:t>Iterativo: refinar el sistema en varias versiones sucesivas (cada entrega mejora la anterior).</w:t>
+      </w:r>
+    </w:p>
+    <w:p>
+      <w:pPr>
+        <w:pStyle w:val="Textocomentario"/>
+        <w:rPr>
+          <w:lang w:val="es-CL"/>
+        </w:rPr>
+      </w:pPr>
+      <w:r>
+        <w:rPr>
+          <w:lang w:val="es-CL"/>
+        </w:rPr>
+        <w:t>-</w:t>
+      </w:r>
+      <w:r>
+        <w:rPr>
+          <w:lang w:val="es-CL"/>
+        </w:rPr>
+        <w:t>Incremental: construir el sistema en partes funcionales (módulos) que se van integrando poco a poco.</w:t>
+      </w:r>
+    </w:p>
+    <w:p>
+      <w:pPr>
+        <w:pStyle w:val="Textocomentario"/>
+        <w:rPr>
+          <w:lang w:val="es-CL"/>
+        </w:rPr>
+      </w:pPr>
+      <w:r>
+        <w:rPr>
+          <w:lang w:val="es-CL"/>
+        </w:rPr>
+        <w:t xml:space="preserve">Al realizar este cambio verificar si el </w:t>
+      </w:r>
+      <w:proofErr w:type="spellStart"/>
+      <w:r>
+        <w:rPr>
+          <w:lang w:val="es-CL"/>
+        </w:rPr>
+        <w:t>check</w:t>
+      </w:r>
+      <w:proofErr w:type="spellEnd"/>
+      <w:r>
+        <w:rPr>
+          <w:lang w:val="es-CL"/>
+        </w:rPr>
+        <w:t xml:space="preserve"> </w:t>
+      </w:r>
+      <w:proofErr w:type="spellStart"/>
+      <w:r>
+        <w:rPr>
+          <w:lang w:val="es-CL"/>
+        </w:rPr>
+        <w:t>list</w:t>
+      </w:r>
+      <w:proofErr w:type="spellEnd"/>
+      <w:r>
+        <w:rPr>
+          <w:lang w:val="es-CL"/>
+        </w:rPr>
+        <w:t xml:space="preserve"> debe cambiar </w:t>
+      </w:r>
+    </w:p>
+  </w:comment>
+</w:comments>
+</file>
+
+<file path=word/commentsExtended.xml><?xml version="1.0" encoding="utf-8"?>
+<w15:commentsEx xmlns:wpc="http://schemas.microsoft.com/office/word/2010/wordprocessingCanvas" xmlns:cx="http://schemas.microsoft.com/office/drawing/2014/chartex" xmlns:cx1="http://schemas.microsoft.com/office/drawing/2015/9/8/chartex" xmlns:cx2="http://schemas.microsoft.com/office/drawing/2015/10/21/chartex" xmlns:cx3="http://schemas.microsoft.com/office/drawing/2016/5/9/chartex" xmlns:cx4="http://schemas.microsoft.com/office/drawing/2016/5/10/chartex" xmlns:cx5="http://schemas.microsoft.com/office/drawing/2016/5/11/chartex" xmlns:cx6="http://schemas.microsoft.com/office/drawing/2016/5/12/chartex" xmlns:cx7="http://schemas.microsoft.com/office/drawing/2016/5/13/chartex" xmlns:cx8="http://schemas.microsoft.com/office/drawing/2016/5/14/chartex" xmlns:mc="http://schemas.openxmlformats.org/markup-compatibility/2006" xmlns:aink="http://schemas.microsoft.com/office/drawing/2016/ink" xmlns:am3d="http://schemas.microsoft.com/office/drawing/2017/model3d" xmlns:o="urn:schemas-microsoft-com:office:office" xmlns:r="http://schemas.openxmlformats.org/officeDocument/2006/relationships" xmlns:m="http://schemas.openxmlformats.org/officeDocument/2006/math" xmlns:v="urn:schemas-microsoft-com:vml" xmlns:wp14="http://schemas.microsoft.com/office/word/2010/wordprocessingDrawing" xmlns:wp="http://schemas.openxmlformats.org/drawingml/2006/wordprocessingDrawing" xmlns:w10="urn:schemas-microsoft-com:office:word" xmlns:w="http://schemas.openxmlformats.org/wordprocessingml/2006/main" xmlns:w14="http://schemas.microsoft.com/office/word/2010/wordml" xmlns:w15="http://schemas.microsoft.com/office/word/2012/wordml" xmlns:w16cex="http://schemas.microsoft.com/office/word/2018/wordml/cex" xmlns:w16cid="http://schemas.microsoft.com/office/word/2016/wordml/cid" xmlns:w16="http://schemas.microsoft.com/office/word/2018/wordml" xmlns:w16sdtdh="http://schemas.microsoft.com/office/word/2020/wordml/sdtdatahash" xmlns:w16se="http://schemas.microsoft.com/office/word/2015/wordml/symex" xmlns:wpg="http://schemas.microsoft.com/office/word/2010/wordprocessingGroup" xmlns:wpi="http://schemas.microsoft.com/office/word/2010/wordprocessingInk" xmlns:wne="http://schemas.microsoft.com/office/word/2006/wordml" xmlns:wps="http://schemas.microsoft.com/office/word/2010/wordprocessingShape" mc:Ignorable="w14 w15 w16se w16cid w16 w16cex w16sdtdh wp14">
+  <w15:commentEx w15:paraId="704840C0" w15:done="0"/>
+  <w15:commentEx w15:paraId="2755363B" w15:done="0"/>
+  <w15:commentEx w15:paraId="5E35837A" w15:done="0"/>
+  <w15:commentEx w15:paraId="27B1DCED" w15:done="0"/>
+  <w15:commentEx w15:paraId="533625C8" w15:done="0"/>
+  <w15:commentEx w15:paraId="40818530" w15:done="0"/>
+  <w15:commentEx w15:paraId="0323D2C4" w15:done="0"/>
+  <w15:commentEx w15:paraId="0E1B3F54" w15:done="0"/>
+</w15:commentsEx>
+</file>
+
+<file path=word/commentsExtensible.xml><?xml version="1.0" encoding="utf-8"?>
+<w16cex:commentsExtensible xmlns:wpc="http://schemas.microsoft.com/office/word/2010/wordprocessingCanvas" xmlns:cx="http://schemas.microsoft.com/office/drawing/2014/chartex" xmlns:cx1="http://schemas.microsoft.com/office/drawing/2015/9/8/chartex" xmlns:cx2="http://schemas.microsoft.com/office/drawing/2015/10/21/chartex" xmlns:cx3="http://schemas.microsoft.com/office/drawing/2016/5/9/chartex" xmlns:cx4="http://schemas.microsoft.com/office/drawing/2016/5/10/chartex" xmlns:cx5="http://schemas.microsoft.com/office/drawing/2016/5/11/chartex" xmlns:cx6="http://schemas.microsoft.com/office/drawing/2016/5/12/chartex" xmlns:cx7="http://schemas.microsoft.com/office/drawing/2016/5/13/chartex" xmlns:cx8="http://schemas.microsoft.com/office/drawing/2016/5/14/chartex" xmlns:mc="http://schemas.openxmlformats.org/markup-compatibility/2006" xmlns:aink="http://schemas.microsoft.com/office/drawing/2016/ink" xmlns:am3d="http://schemas.microsoft.com/office/drawing/2017/model3d" xmlns:o="urn:schemas-microsoft-com:office:office" xmlns:r="http://schemas.openxmlformats.org/officeDocument/2006/relationships" xmlns:m="http://schemas.openxmlformats.org/officeDocument/2006/math" xmlns:v="urn:schemas-microsoft-com:vml" xmlns:wp14="http://schemas.microsoft.com/office/word/2010/wordprocessingDrawing" xmlns:wp="http://schemas.openxmlformats.org/drawingml/2006/wordprocessingDrawing" xmlns:w10="urn:schemas-microsoft-com:office:word" xmlns:w="http://schemas.openxmlformats.org/wordprocessingml/2006/main" xmlns:w14="http://schemas.microsoft.com/office/word/2010/wordml" xmlns:w15="http://schemas.microsoft.com/office/word/2012/wordml" xmlns:w16cex="http://schemas.microsoft.com/office/word/2018/wordml/cex" xmlns:w16cid="http://schemas.microsoft.com/office/word/2016/wordml/cid" xmlns:w16="http://schemas.microsoft.com/office/word/2018/wordml" xmlns:w16sdtdh="http://schemas.microsoft.com/office/word/2020/wordml/sdtdatahash" xmlns:w16se="http://schemas.microsoft.com/office/word/2015/wordml/symex" xmlns:wpg="http://schemas.microsoft.com/office/word/2010/wordprocessingGroup" xmlns:wpi="http://schemas.microsoft.com/office/word/2010/wordprocessingInk" xmlns:wne="http://schemas.microsoft.com/office/word/2006/wordml" xmlns:wps="http://schemas.microsoft.com/office/word/2010/wordprocessingShape" mc:Ignorable="w14 w15 w16se w16cid w16 w16cex w16sdtdh wp14">
+  <w16cex:commentExtensible w16cex:durableId="2C7D17EA" w16cex:dateUtc="2025-09-23T15:58:00Z"/>
+  <w16cex:commentExtensible w16cex:durableId="2C7D1641" w16cex:dateUtc="2025-09-23T15:51:00Z"/>
+  <w16cex:commentExtensible w16cex:durableId="2C7D17C6" w16cex:dateUtc="2025-09-23T15:57:00Z"/>
+  <w16cex:commentExtensible w16cex:durableId="2C7D1894" w16cex:dateUtc="2025-09-23T16:01:00Z"/>
+  <w16cex:commentExtensible w16cex:durableId="2C7D1960" w16cex:dateUtc="2025-09-23T16:04:00Z"/>
+  <w16cex:commentExtensible w16cex:durableId="2C7D1980" w16cex:dateUtc="2025-09-23T16:05:00Z"/>
+  <w16cex:commentExtensible w16cex:durableId="2C7D1A9C" w16cex:dateUtc="2025-09-23T16:09:00Z"/>
+  <w16cex:commentExtensible w16cex:durableId="2C7D1BC4" w16cex:dateUtc="2025-09-23T16:14:00Z"/>
+</w16cex:commentsExtensible>
+</file>
+
+<file path=word/commentsIds.xml><?xml version="1.0" encoding="utf-8"?>
+<w16cid:commentsIds xmlns:wpc="http://schemas.microsoft.com/office/word/2010/wordprocessingCanvas" xmlns:cx="http://schemas.microsoft.com/office/drawing/2014/chartex" xmlns:cx1="http://schemas.microsoft.com/office/drawing/2015/9/8/chartex" xmlns:cx2="http://schemas.microsoft.com/office/drawing/2015/10/21/chartex" xmlns:cx3="http://schemas.microsoft.com/office/drawing/2016/5/9/chartex" xmlns:cx4="http://schemas.microsoft.com/office/drawing/2016/5/10/chartex" xmlns:cx5="http://schemas.microsoft.com/office/drawing/2016/5/11/chartex" xmlns:cx6="http://schemas.microsoft.com/office/drawing/2016/5/12/chartex" xmlns:cx7="http://schemas.microsoft.com/office/drawing/2016/5/13/chartex" xmlns:cx8="http://schemas.microsoft.com/office/drawing/2016/5/14/chartex" xmlns:mc="http://schemas.openxmlformats.org/markup-compatibility/2006" xmlns:aink="http://schemas.microsoft.com/office/drawing/2016/ink" xmlns:am3d="http://schemas.microsoft.com/office/drawing/2017/model3d" xmlns:o="urn:schemas-microsoft-com:office:office" xmlns:r="http://schemas.openxmlformats.org/officeDocument/2006/relationships" xmlns:m="http://schemas.openxmlformats.org/officeDocument/2006/math" xmlns:v="urn:schemas-microsoft-com:vml" xmlns:wp14="http://schemas.microsoft.com/office/word/2010/wordprocessingDrawing" xmlns:wp="http://schemas.openxmlformats.org/drawingml/2006/wordprocessingDrawing" xmlns:w10="urn:schemas-microsoft-com:office:word" xmlns:w="http://schemas.openxmlformats.org/wordprocessingml/2006/main" xmlns:w14="http://schemas.microsoft.com/office/word/2010/wordml" xmlns:w15="http://schemas.microsoft.com/office/word/2012/wordml" xmlns:w16cex="http://schemas.microsoft.com/office/word/2018/wordml/cex" xmlns:w16cid="http://schemas.microsoft.com/office/word/2016/wordml/cid" xmlns:w16="http://schemas.microsoft.com/office/word/2018/wordml" xmlns:w16sdtdh="http://schemas.microsoft.com/office/word/2020/wordml/sdtdatahash" xmlns:w16se="http://schemas.microsoft.com/office/word/2015/wordml/symex" xmlns:wpg="http://schemas.microsoft.com/office/word/2010/wordprocessingGroup" xmlns:wpi="http://schemas.microsoft.com/office/word/2010/wordprocessingInk" xmlns:wne="http://schemas.microsoft.com/office/word/2006/wordml" xmlns:wps="http://schemas.microsoft.com/office/word/2010/wordprocessingShape" mc:Ignorable="w14 w15 w16se w16cid w16 w16cex w16sdtdh wp14">
+  <w16cid:commentId w16cid:paraId="704840C0" w16cid:durableId="2C7D17EA"/>
+  <w16cid:commentId w16cid:paraId="2755363B" w16cid:durableId="2C7D1641"/>
+  <w16cid:commentId w16cid:paraId="5E35837A" w16cid:durableId="2C7D17C6"/>
+  <w16cid:commentId w16cid:paraId="27B1DCED" w16cid:durableId="2C7D1894"/>
+  <w16cid:commentId w16cid:paraId="533625C8" w16cid:durableId="2C7D1960"/>
+  <w16cid:commentId w16cid:paraId="40818530" w16cid:durableId="2C7D1980"/>
+  <w16cid:commentId w16cid:paraId="0323D2C4" w16cid:durableId="2C7D1A9C"/>
+  <w16cid:commentId w16cid:paraId="0E1B3F54" w16cid:durableId="2C7D1BC4"/>
+</w16cid:commentsIds>
+</file>
+
 <file path=word/endnotes.xml><?xml version="1.0" encoding="utf-8"?>
-<w:endnotes xmlns:wpc="http://schemas.microsoft.com/office/word/2010/wordprocessingCanvas" xmlns:cx="http://schemas.microsoft.com/office/drawing/2014/chartex" xmlns:cx1="http://schemas.microsoft.com/office/drawing/2015/9/8/chartex" xmlns:cx2="http://schemas.microsoft.com/office/drawing/2015/10/21/chartex" xmlns:cx3="http://schemas.microsoft.com/office/drawing/2016/5/9/chartex" xmlns:cx4="http://schemas.microsoft.com/office/drawing/2016/5/10/chartex" xmlns:cx5="http://schemas.microsoft.com/office/drawing/2016/5/11/chartex" xmlns:cx6="http://schemas.microsoft.com/office/drawing/2016/5/12/chartex" xmlns:cx7="http://schemas.microsoft.com/office/drawing/2016/5/13/chartex" xmlns:cx8="http://schemas.microsoft.com/office/drawing/2016/5/14/chartex" xmlns:mc="http://schemas.openxmlformats.org/markup-compatibility/2006" xmlns:aink="http://schemas.microsoft.com/office/drawing/2016/ink" xmlns:am3d="http://schemas.microsoft.com/office/drawing/2017/model3d" xmlns:o="urn:schemas-microsoft-com:office:office" xmlns:oel="http://schemas.microsoft.com/office/2019/extlst" xmlns:r="http://schemas.openxmlformats.org/officeDocument/2006/relationships" xmlns:m="http://schemas.openxmlformats.org/officeDocument/2006/math" xmlns:v="urn:schemas-microsoft-com:vml" xmlns:wp14="http://schemas.microsoft.com/office/word/2010/wordprocessingDrawing" xmlns:wp="http://schemas.openxmlformats.org/drawingml/2006/wordprocessingDrawing" xmlns:w10="urn:schemas-microsoft-com:office:word" xmlns:w="http://schemas.openxmlformats.org/wordprocessingml/2006/main" xmlns:w14="http://schemas.microsoft.com/office/word/2010/wordml" xmlns:w15="http://schemas.microsoft.com/office/word/2012/wordml" xmlns:w16cex="http://schemas.microsoft.com/office/word/2018/wordml/cex" xmlns:w16cid="http://schemas.microsoft.com/office/word/2016/wordml/cid" xmlns:w16="http://schemas.microsoft.com/office/word/2018/wordml" xmlns:w16du="http://schemas.microsoft.com/office/word/2023/wordml/word16du" xmlns:w16sdtdh="http://schemas.microsoft.com/office/word/2020/wordml/sdtdatahash" xmlns:w16sdtfl="http://schemas.microsoft.com/office/word/2024/wordml/sdtformatlock" xmlns:w16se="http://schemas.microsoft.com/office/word/2015/wordml/symex" xmlns:wpg="http://schemas.microsoft.com/office/word/2010/wordprocessingGroup" xmlns:wpi="http://schemas.microsoft.com/office/word/2010/wordprocessingInk" xmlns:wne="http://schemas.microsoft.com/office/word/2006/wordml" xmlns:wps="http://schemas.microsoft.com/office/word/2010/wordprocessingShape" mc:Ignorable="w14 w15 w16se w16cid w16 w16cex w16sdtdh w16sdtfl w16du wp14">
+<w:endnotes xmlns:wpc="http://schemas.microsoft.com/office/word/2010/wordprocessingCanvas" xmlns:cx="http://schemas.microsoft.com/office/drawing/2014/chartex" xmlns:cx1="http://schemas.microsoft.com/office/drawing/2015/9/8/chartex" xmlns:cx2="http://schemas.microsoft.com/office/drawing/2015/10/21/chartex" xmlns:cx3="http://schemas.microsoft.com/office/drawing/2016/5/9/chartex" xmlns:cx4="http://schemas.microsoft.com/office/drawing/2016/5/10/chartex" xmlns:cx5="http://schemas.microsoft.com/office/drawing/2016/5/11/chartex" xmlns:cx6="http://schemas.microsoft.com/office/drawing/2016/5/12/chartex" xmlns:cx7="http://schemas.microsoft.com/office/drawing/2016/5/13/chartex" xmlns:cx8="http://schemas.microsoft.com/office/drawing/2016/5/14/chartex" xmlns:mc="http://schemas.openxmlformats.org/markup-compatibility/2006" xmlns:aink="http://schemas.microsoft.com/office/drawing/2016/ink" xmlns:am3d="http://schemas.microsoft.com/office/drawing/2017/model3d" xmlns:o="urn:schemas-microsoft-com:office:office" xmlns:r="http://schemas.openxmlformats.org/officeDocument/2006/relationships" xmlns:m="http://schemas.openxmlformats.org/officeDocument/2006/math" xmlns:v="urn:schemas-microsoft-com:vml" xmlns:wp14="http://schemas.microsoft.com/office/word/2010/wordprocessingDrawing" xmlns:wp="http://schemas.openxmlformats.org/drawingml/2006/wordprocessingDrawing" xmlns:w10="urn:schemas-microsoft-com:office:word" xmlns:w="http://schemas.openxmlformats.org/wordprocessingml/2006/main" xmlns:w14="http://schemas.microsoft.com/office/word/2010/wordml" xmlns:w15="http://schemas.microsoft.com/office/word/2012/wordml" xmlns:w16cex="http://schemas.microsoft.com/office/word/2018/wordml/cex" xmlns:w16cid="http://schemas.microsoft.com/office/word/2016/wordml/cid" xmlns:w16="http://schemas.microsoft.com/office/word/2018/wordml" xmlns:w16sdtdh="http://schemas.microsoft.com/office/word/2020/wordml/sdtdatahash" xmlns:w16se="http://schemas.microsoft.com/office/word/2015/wordml/symex" xmlns:wpg="http://schemas.microsoft.com/office/word/2010/wordprocessingGroup" xmlns:wpi="http://schemas.microsoft.com/office/word/2010/wordprocessingInk" xmlns:wne="http://schemas.microsoft.com/office/word/2006/wordml" xmlns:wps="http://schemas.microsoft.com/office/word/2010/wordprocessingShape" mc:Ignorable="w14 w15 w16se w16cid w16 w16cex w16sdtdh wp14">
   <w:endnote w:type="separator" w:id="-1">
     <w:p>
       <w:pPr>
@@ -8883,7 +9314,7 @@
 </file>
 
 <file path=word/footnotes.xml><?xml version="1.0" encoding="utf-8"?>
-<w:footnotes xmlns:wpc="http://schemas.microsoft.com/office/word/2010/wordprocessingCanvas" xmlns:cx="http://schemas.microsoft.com/office/drawing/2014/chartex" xmlns:cx1="http://schemas.microsoft.com/office/drawing/2015/9/8/chartex" xmlns:cx2="http://schemas.microsoft.com/office/drawing/2015/10/21/chartex" xmlns:cx3="http://schemas.microsoft.com/office/drawing/2016/5/9/chartex" xmlns:cx4="http://schemas.microsoft.com/office/drawing/2016/5/10/chartex" xmlns:cx5="http://schemas.microsoft.com/office/drawing/2016/5/11/chartex" xmlns:cx6="http://schemas.microsoft.com/office/drawing/2016/5/12/chartex" xmlns:cx7="http://schemas.microsoft.com/office/drawing/2016/5/13/chartex" xmlns:cx8="http://schemas.microsoft.com/office/drawing/2016/5/14/chartex" xmlns:mc="http://schemas.openxmlformats.org/markup-compatibility/2006" xmlns:aink="http://schemas.microsoft.com/office/drawing/2016/ink" xmlns:am3d="http://schemas.microsoft.com/office/drawing/2017/model3d" xmlns:o="urn:schemas-microsoft-com:office:office" xmlns:oel="http://schemas.microsoft.com/office/2019/extlst" xmlns:r="http://schemas.openxmlformats.org/officeDocument/2006/relationships" xmlns:m="http://schemas.openxmlformats.org/officeDocument/2006/math" xmlns:v="urn:schemas-microsoft-com:vml" xmlns:wp14="http://schemas.microsoft.com/office/word/2010/wordprocessingDrawing" xmlns:wp="http://schemas.openxmlformats.org/drawingml/2006/wordprocessingDrawing" xmlns:w10="urn:schemas-microsoft-com:office:word" xmlns:w="http://schemas.openxmlformats.org/wordprocessingml/2006/main" xmlns:w14="http://schemas.microsoft.com/office/word/2010/wordml" xmlns:w15="http://schemas.microsoft.com/office/word/2012/wordml" xmlns:w16cex="http://schemas.microsoft.com/office/word/2018/wordml/cex" xmlns:w16cid="http://schemas.microsoft.com/office/word/2016/wordml/cid" xmlns:w16="http://schemas.microsoft.com/office/word/2018/wordml" xmlns:w16du="http://schemas.microsoft.com/office/word/2023/wordml/word16du" xmlns:w16sdtdh="http://schemas.microsoft.com/office/word/2020/wordml/sdtdatahash" xmlns:w16sdtfl="http://schemas.microsoft.com/office/word/2024/wordml/sdtformatlock" xmlns:w16se="http://schemas.microsoft.com/office/word/2015/wordml/symex" xmlns:wpg="http://schemas.microsoft.com/office/word/2010/wordprocessingGroup" xmlns:wpi="http://schemas.microsoft.com/office/word/2010/wordprocessingInk" xmlns:wne="http://schemas.microsoft.com/office/word/2006/wordml" xmlns:wps="http://schemas.microsoft.com/office/word/2010/wordprocessingShape" mc:Ignorable="w14 w15 w16se w16cid w16 w16cex w16sdtdh w16sdtfl w16du wp14">
+<w:footnotes xmlns:wpc="http://schemas.microsoft.com/office/word/2010/wordprocessingCanvas" xmlns:cx="http://schemas.microsoft.com/office/drawing/2014/chartex" xmlns:cx1="http://schemas.microsoft.com/office/drawing/2015/9/8/chartex" xmlns:cx2="http://schemas.microsoft.com/office/drawing/2015/10/21/chartex" xmlns:cx3="http://schemas.microsoft.com/office/drawing/2016/5/9/chartex" xmlns:cx4="http://schemas.microsoft.com/office/drawing/2016/5/10/chartex" xmlns:cx5="http://schemas.microsoft.com/office/drawing/2016/5/11/chartex" xmlns:cx6="http://schemas.microsoft.com/office/drawing/2016/5/12/chartex" xmlns:cx7="http://schemas.microsoft.com/office/drawing/2016/5/13/chartex" xmlns:cx8="http://schemas.microsoft.com/office/drawing/2016/5/14/chartex" xmlns:mc="http://schemas.openxmlformats.org/markup-compatibility/2006" xmlns:aink="http://schemas.microsoft.com/office/drawing/2016/ink" xmlns:am3d="http://schemas.microsoft.com/office/drawing/2017/model3d" xmlns:o="urn:schemas-microsoft-com:office:office" xmlns:r="http://schemas.openxmlformats.org/officeDocument/2006/relationships" xmlns:m="http://schemas.openxmlformats.org/officeDocument/2006/math" xmlns:v="urn:schemas-microsoft-com:vml" xmlns:wp14="http://schemas.microsoft.com/office/word/2010/wordprocessingDrawing" xmlns:wp="http://schemas.openxmlformats.org/drawingml/2006/wordprocessingDrawing" xmlns:w10="urn:schemas-microsoft-com:office:word" xmlns:w="http://schemas.openxmlformats.org/wordprocessingml/2006/main" xmlns:w14="http://schemas.microsoft.com/office/word/2010/wordml" xmlns:w15="http://schemas.microsoft.com/office/word/2012/wordml" xmlns:w16cex="http://schemas.microsoft.com/office/word/2018/wordml/cex" xmlns:w16cid="http://schemas.microsoft.com/office/word/2016/wordml/cid" xmlns:w16="http://schemas.microsoft.com/office/word/2018/wordml" xmlns:w16sdtdh="http://schemas.microsoft.com/office/word/2020/wordml/sdtdatahash" xmlns:w16se="http://schemas.microsoft.com/office/word/2015/wordml/symex" xmlns:wpg="http://schemas.microsoft.com/office/word/2010/wordprocessingGroup" xmlns:wpi="http://schemas.microsoft.com/office/word/2010/wordprocessingInk" xmlns:wne="http://schemas.microsoft.com/office/word/2006/wordml" xmlns:wps="http://schemas.microsoft.com/office/word/2010/wordprocessingShape" mc:Ignorable="w14 w15 w16se w16cid w16 w16cex w16sdtdh wp14">
   <w:footnote w:type="separator" w:id="-1">
     <w:p>
       <w:pPr>
@@ -8908,7 +9339,7 @@
 </file>
 
 <file path=word/header1.xml><?xml version="1.0" encoding="utf-8"?>
-<w:hdr xmlns:wpc="http://schemas.microsoft.com/office/word/2010/wordprocessingCanvas" xmlns:cx="http://schemas.microsoft.com/office/drawing/2014/chartex" xmlns:cx1="http://schemas.microsoft.com/office/drawing/2015/9/8/chartex" xmlns:cx2="http://schemas.microsoft.com/office/drawing/2015/10/21/chartex" xmlns:cx3="http://schemas.microsoft.com/office/drawing/2016/5/9/chartex" xmlns:cx4="http://schemas.microsoft.com/office/drawing/2016/5/10/chartex" xmlns:cx5="http://schemas.microsoft.com/office/drawing/2016/5/11/chartex" xmlns:cx6="http://schemas.microsoft.com/office/drawing/2016/5/12/chartex" xmlns:cx7="http://schemas.microsoft.com/office/drawing/2016/5/13/chartex" xmlns:cx8="http://schemas.microsoft.com/office/drawing/2016/5/14/chartex" xmlns:mc="http://schemas.openxmlformats.org/markup-compatibility/2006" xmlns:aink="http://schemas.microsoft.com/office/drawing/2016/ink" xmlns:am3d="http://schemas.microsoft.com/office/drawing/2017/model3d" xmlns:o="urn:schemas-microsoft-com:office:office" xmlns:oel="http://schemas.microsoft.com/office/2019/extlst" xmlns:r="http://schemas.openxmlformats.org/officeDocument/2006/relationships" xmlns:m="http://schemas.openxmlformats.org/officeDocument/2006/math" xmlns:v="urn:schemas-microsoft-com:vml" xmlns:wp14="http://schemas.microsoft.com/office/word/2010/wordprocessingDrawing" xmlns:wp="http://schemas.openxmlformats.org/drawingml/2006/wordprocessingDrawing" xmlns:w10="urn:schemas-microsoft-com:office:word" xmlns:w="http://schemas.openxmlformats.org/wordprocessingml/2006/main" xmlns:w14="http://schemas.microsoft.com/office/word/2010/wordml" xmlns:w15="http://schemas.microsoft.com/office/word/2012/wordml" xmlns:w16cex="http://schemas.microsoft.com/office/word/2018/wordml/cex" xmlns:w16cid="http://schemas.microsoft.com/office/word/2016/wordml/cid" xmlns:w16="http://schemas.microsoft.com/office/word/2018/wordml" xmlns:w16du="http://schemas.microsoft.com/office/word/2023/wordml/word16du" xmlns:w16sdtdh="http://schemas.microsoft.com/office/word/2020/wordml/sdtdatahash" xmlns:w16sdtfl="http://schemas.microsoft.com/office/word/2024/wordml/sdtformatlock" xmlns:w16se="http://schemas.microsoft.com/office/word/2015/wordml/symex" xmlns:wpg="http://schemas.microsoft.com/office/word/2010/wordprocessingGroup" xmlns:wpi="http://schemas.microsoft.com/office/word/2010/wordprocessingInk" xmlns:wne="http://schemas.microsoft.com/office/word/2006/wordml" xmlns:wps="http://schemas.microsoft.com/office/word/2010/wordprocessingShape" mc:Ignorable="w14 w15 w16se w16cid w16 w16cex w16sdtdh w16sdtfl w16du wp14">
+<w:hdr xmlns:wpc="http://schemas.microsoft.com/office/word/2010/wordprocessingCanvas" xmlns:cx="http://schemas.microsoft.com/office/drawing/2014/chartex" xmlns:cx1="http://schemas.microsoft.com/office/drawing/2015/9/8/chartex" xmlns:cx2="http://schemas.microsoft.com/office/drawing/2015/10/21/chartex" xmlns:cx3="http://schemas.microsoft.com/office/drawing/2016/5/9/chartex" xmlns:cx4="http://schemas.microsoft.com/office/drawing/2016/5/10/chartex" xmlns:cx5="http://schemas.microsoft.com/office/drawing/2016/5/11/chartex" xmlns:cx6="http://schemas.microsoft.com/office/drawing/2016/5/12/chartex" xmlns:cx7="http://schemas.microsoft.com/office/drawing/2016/5/13/chartex" xmlns:cx8="http://schemas.microsoft.com/office/drawing/2016/5/14/chartex" xmlns:mc="http://schemas.openxmlformats.org/markup-compatibility/2006" xmlns:aink="http://schemas.microsoft.com/office/drawing/2016/ink" xmlns:am3d="http://schemas.microsoft.com/office/drawing/2017/model3d" xmlns:o="urn:schemas-microsoft-com:office:office" xmlns:r="http://schemas.openxmlformats.org/officeDocument/2006/relationships" xmlns:m="http://schemas.openxmlformats.org/officeDocument/2006/math" xmlns:v="urn:schemas-microsoft-com:vml" xmlns:wp14="http://schemas.microsoft.com/office/word/2010/wordprocessingDrawing" xmlns:wp="http://schemas.openxmlformats.org/drawingml/2006/wordprocessingDrawing" xmlns:w10="urn:schemas-microsoft-com:office:word" xmlns:w="http://schemas.openxmlformats.org/wordprocessingml/2006/main" xmlns:w14="http://schemas.microsoft.com/office/word/2010/wordml" xmlns:w15="http://schemas.microsoft.com/office/word/2012/wordml" xmlns:w16cex="http://schemas.microsoft.com/office/word/2018/wordml/cex" xmlns:w16cid="http://schemas.microsoft.com/office/word/2016/wordml/cid" xmlns:w16="http://schemas.microsoft.com/office/word/2018/wordml" xmlns:w16sdtdh="http://schemas.microsoft.com/office/word/2020/wordml/sdtdatahash" xmlns:w16se="http://schemas.microsoft.com/office/word/2015/wordml/symex" xmlns:wpg="http://schemas.microsoft.com/office/word/2010/wordprocessingGroup" xmlns:wpi="http://schemas.microsoft.com/office/word/2010/wordprocessingInk" xmlns:wne="http://schemas.microsoft.com/office/word/2006/wordml" xmlns:wps="http://schemas.microsoft.com/office/word/2010/wordprocessingShape" mc:Ignorable="w14 w15 w16se w16cid w16 w16cex w16sdtdh wp14">
   <w:p>
     <w:pPr>
       <w:pStyle w:val="Encabezado"/>
@@ -8917,8 +9348,8 @@
         <w:lang w:val="es-ES"/>
       </w:rPr>
     </w:pPr>
-    <w:bookmarkStart w:id="0" w:name="_Hlk178235052"/>
-    <w:bookmarkStart w:id="1" w:name="_Hlk178235053"/>
+    <w:bookmarkStart w:id="8" w:name="_Hlk178235052"/>
+    <w:bookmarkStart w:id="9" w:name="_Hlk178235053"/>
     <w:r>
       <w:rPr>
         <w:lang w:val="es-ES"/>
@@ -8944,38 +9375,16 @@
       <w:rPr>
         <w:lang w:val="es-ES"/>
       </w:rPr>
-      <w:t xml:space="preserve">Profesora: </w:t>
+      <w:t>Profesora: Yahima Hadfeg</w:t>
     </w:r>
-    <w:proofErr w:type="spellStart"/>
-    <w:r>
-      <w:rPr>
-        <w:lang w:val="es-ES"/>
-      </w:rPr>
-      <w:t>Yahima</w:t>
-    </w:r>
-    <w:proofErr w:type="spellEnd"/>
-    <w:r>
-      <w:rPr>
-        <w:lang w:val="es-ES"/>
-      </w:rPr>
-      <w:t xml:space="preserve"> </w:t>
-    </w:r>
-    <w:proofErr w:type="spellStart"/>
-    <w:r>
-      <w:rPr>
-        <w:lang w:val="es-ES"/>
-      </w:rPr>
-      <w:t>Hadfeg</w:t>
-    </w:r>
-    <w:bookmarkEnd w:id="0"/>
-    <w:bookmarkEnd w:id="1"/>
-    <w:proofErr w:type="spellEnd"/>
+    <w:bookmarkEnd w:id="8"/>
+    <w:bookmarkEnd w:id="9"/>
   </w:p>
 </w:hdr>
 </file>
 
 <file path=word/numbering.xml><?xml version="1.0" encoding="utf-8"?>
-<w:numbering xmlns:wpc="http://schemas.microsoft.com/office/word/2010/wordprocessingCanvas" xmlns:cx="http://schemas.microsoft.com/office/drawing/2014/chartex" xmlns:cx1="http://schemas.microsoft.com/office/drawing/2015/9/8/chartex" xmlns:cx2="http://schemas.microsoft.com/office/drawing/2015/10/21/chartex" xmlns:cx3="http://schemas.microsoft.com/office/drawing/2016/5/9/chartex" xmlns:cx4="http://schemas.microsoft.com/office/drawing/2016/5/10/chartex" xmlns:cx5="http://schemas.microsoft.com/office/drawing/2016/5/11/chartex" xmlns:cx6="http://schemas.microsoft.com/office/drawing/2016/5/12/chartex" xmlns:cx7="http://schemas.microsoft.com/office/drawing/2016/5/13/chartex" xmlns:cx8="http://schemas.microsoft.com/office/drawing/2016/5/14/chartex" xmlns:mc="http://schemas.openxmlformats.org/markup-compatibility/2006" xmlns:aink="http://schemas.microsoft.com/office/drawing/2016/ink" xmlns:am3d="http://schemas.microsoft.com/office/drawing/2017/model3d" xmlns:o="urn:schemas-microsoft-com:office:office" xmlns:oel="http://schemas.microsoft.com/office/2019/extlst" xmlns:r="http://schemas.openxmlformats.org/officeDocument/2006/relationships" xmlns:m="http://schemas.openxmlformats.org/officeDocument/2006/math" xmlns:v="urn:schemas-microsoft-com:vml" xmlns:wp14="http://schemas.microsoft.com/office/word/2010/wordprocessingDrawing" xmlns:wp="http://schemas.openxmlformats.org/drawingml/2006/wordprocessingDrawing" xmlns:w10="urn:schemas-microsoft-com:office:word" xmlns:w="http://schemas.openxmlformats.org/wordprocessingml/2006/main" xmlns:w14="http://schemas.microsoft.com/office/word/2010/wordml" xmlns:w15="http://schemas.microsoft.com/office/word/2012/wordml" xmlns:w16cex="http://schemas.microsoft.com/office/word/2018/wordml/cex" xmlns:w16cid="http://schemas.microsoft.com/office/word/2016/wordml/cid" xmlns:w16="http://schemas.microsoft.com/office/word/2018/wordml" xmlns:w16du="http://schemas.microsoft.com/office/word/2023/wordml/word16du" xmlns:w16sdtdh="http://schemas.microsoft.com/office/word/2020/wordml/sdtdatahash" xmlns:w16sdtfl="http://schemas.microsoft.com/office/word/2024/wordml/sdtformatlock" xmlns:w16se="http://schemas.microsoft.com/office/word/2015/wordml/symex" xmlns:wpg="http://schemas.microsoft.com/office/word/2010/wordprocessingGroup" xmlns:wpi="http://schemas.microsoft.com/office/word/2010/wordprocessingInk" xmlns:wne="http://schemas.microsoft.com/office/word/2006/wordml" xmlns:wps="http://schemas.microsoft.com/office/word/2010/wordprocessingShape" mc:Ignorable="w14 w15 w16se w16cid w16 w16cex w16sdtdh w16sdtfl w16du wp14">
+<w:numbering xmlns:wpc="http://schemas.microsoft.com/office/word/2010/wordprocessingCanvas" xmlns:cx="http://schemas.microsoft.com/office/drawing/2014/chartex" xmlns:cx1="http://schemas.microsoft.com/office/drawing/2015/9/8/chartex" xmlns:cx2="http://schemas.microsoft.com/office/drawing/2015/10/21/chartex" xmlns:cx3="http://schemas.microsoft.com/office/drawing/2016/5/9/chartex" xmlns:cx4="http://schemas.microsoft.com/office/drawing/2016/5/10/chartex" xmlns:cx5="http://schemas.microsoft.com/office/drawing/2016/5/11/chartex" xmlns:cx6="http://schemas.microsoft.com/office/drawing/2016/5/12/chartex" xmlns:cx7="http://schemas.microsoft.com/office/drawing/2016/5/13/chartex" xmlns:cx8="http://schemas.microsoft.com/office/drawing/2016/5/14/chartex" xmlns:mc="http://schemas.openxmlformats.org/markup-compatibility/2006" xmlns:aink="http://schemas.microsoft.com/office/drawing/2016/ink" xmlns:am3d="http://schemas.microsoft.com/office/drawing/2017/model3d" xmlns:o="urn:schemas-microsoft-com:office:office" xmlns:r="http://schemas.openxmlformats.org/officeDocument/2006/relationships" xmlns:m="http://schemas.openxmlformats.org/officeDocument/2006/math" xmlns:v="urn:schemas-microsoft-com:vml" xmlns:wp14="http://schemas.microsoft.com/office/word/2010/wordprocessingDrawing" xmlns:wp="http://schemas.openxmlformats.org/drawingml/2006/wordprocessingDrawing" xmlns:w10="urn:schemas-microsoft-com:office:word" xmlns:w="http://schemas.openxmlformats.org/wordprocessingml/2006/main" xmlns:w14="http://schemas.microsoft.com/office/word/2010/wordml" xmlns:w15="http://schemas.microsoft.com/office/word/2012/wordml" xmlns:w16cex="http://schemas.microsoft.com/office/word/2018/wordml/cex" xmlns:w16cid="http://schemas.microsoft.com/office/word/2016/wordml/cid" xmlns:w16="http://schemas.microsoft.com/office/word/2018/wordml" xmlns:w16sdtdh="http://schemas.microsoft.com/office/word/2020/wordml/sdtdatahash" xmlns:w16se="http://schemas.microsoft.com/office/word/2015/wordml/symex" xmlns:wpg="http://schemas.microsoft.com/office/word/2010/wordprocessingGroup" xmlns:wpi="http://schemas.microsoft.com/office/word/2010/wordprocessingInk" xmlns:wne="http://schemas.microsoft.com/office/word/2006/wordml" xmlns:wps="http://schemas.microsoft.com/office/word/2010/wordprocessingShape" mc:Ignorable="w14 w15 w16se w16cid w16 w16cex w16sdtdh wp14">
   <w:abstractNum w:abstractNumId="0" w15:restartNumberingAfterBreak="0">
     <w:nsid w:val="FFFFFF7E"/>
     <w:multiLevelType w:val="singleLevel"/>
@@ -11231,87 +11640,95 @@
       </w:rPr>
     </w:lvl>
   </w:abstractNum>
-  <w:num w:numId="1" w16cid:durableId="1311642086">
+  <w:num w:numId="1">
     <w:abstractNumId w:val="5"/>
   </w:num>
-  <w:num w:numId="2" w16cid:durableId="418067314">
+  <w:num w:numId="2">
     <w:abstractNumId w:val="3"/>
   </w:num>
-  <w:num w:numId="3" w16cid:durableId="557978237">
+  <w:num w:numId="3">
     <w:abstractNumId w:val="2"/>
   </w:num>
-  <w:num w:numId="4" w16cid:durableId="480273052">
+  <w:num w:numId="4">
     <w:abstractNumId w:val="4"/>
   </w:num>
-  <w:num w:numId="5" w16cid:durableId="2057927556">
+  <w:num w:numId="5">
     <w:abstractNumId w:val="1"/>
   </w:num>
-  <w:num w:numId="6" w16cid:durableId="1097099705">
+  <w:num w:numId="6">
     <w:abstractNumId w:val="0"/>
   </w:num>
-  <w:num w:numId="7" w16cid:durableId="351610245">
+  <w:num w:numId="7">
     <w:abstractNumId w:val="11"/>
   </w:num>
-  <w:num w:numId="8" w16cid:durableId="824391047">
+  <w:num w:numId="8">
     <w:abstractNumId w:val="9"/>
   </w:num>
-  <w:num w:numId="9" w16cid:durableId="514611414">
+  <w:num w:numId="9">
     <w:abstractNumId w:val="15"/>
   </w:num>
-  <w:num w:numId="10" w16cid:durableId="464743323">
+  <w:num w:numId="10">
     <w:abstractNumId w:val="14"/>
   </w:num>
-  <w:num w:numId="11" w16cid:durableId="26494233">
+  <w:num w:numId="11">
     <w:abstractNumId w:val="13"/>
   </w:num>
-  <w:num w:numId="12" w16cid:durableId="1747997873">
+  <w:num w:numId="12">
     <w:abstractNumId w:val="16"/>
   </w:num>
-  <w:num w:numId="13" w16cid:durableId="70198087">
+  <w:num w:numId="13">
     <w:abstractNumId w:val="22"/>
   </w:num>
-  <w:num w:numId="14" w16cid:durableId="1094209509">
+  <w:num w:numId="14">
     <w:abstractNumId w:val="23"/>
   </w:num>
-  <w:num w:numId="15" w16cid:durableId="837885881">
+  <w:num w:numId="15">
     <w:abstractNumId w:val="10"/>
   </w:num>
-  <w:num w:numId="16" w16cid:durableId="1160389180">
+  <w:num w:numId="16">
     <w:abstractNumId w:val="8"/>
   </w:num>
-  <w:num w:numId="17" w16cid:durableId="1084913319">
+  <w:num w:numId="17">
     <w:abstractNumId w:val="12"/>
   </w:num>
-  <w:num w:numId="18" w16cid:durableId="271984457">
+  <w:num w:numId="18">
     <w:abstractNumId w:val="18"/>
   </w:num>
-  <w:num w:numId="19" w16cid:durableId="1963724189">
+  <w:num w:numId="19">
     <w:abstractNumId w:val="19"/>
   </w:num>
-  <w:num w:numId="20" w16cid:durableId="1163354503">
+  <w:num w:numId="20">
     <w:abstractNumId w:val="6"/>
   </w:num>
-  <w:num w:numId="21" w16cid:durableId="1504011791">
+  <w:num w:numId="21">
     <w:abstractNumId w:val="7"/>
   </w:num>
-  <w:num w:numId="22" w16cid:durableId="468131160">
+  <w:num w:numId="22">
     <w:abstractNumId w:val="21"/>
   </w:num>
-  <w:num w:numId="23" w16cid:durableId="1408963577">
+  <w:num w:numId="23">
     <w:abstractNumId w:val="24"/>
   </w:num>
-  <w:num w:numId="24" w16cid:durableId="53165512">
+  <w:num w:numId="24">
     <w:abstractNumId w:val="17"/>
   </w:num>
-  <w:num w:numId="25" w16cid:durableId="1571580845">
+  <w:num w:numId="25">
     <w:abstractNumId w:val="20"/>
   </w:num>
   <w:numIdMacAtCleanup w:val="24"/>
 </w:numbering>
 </file>
 
+<file path=word/people.xml><?xml version="1.0" encoding="utf-8"?>
+<w15:people xmlns:wpc="http://schemas.microsoft.com/office/word/2010/wordprocessingCanvas" xmlns:cx="http://schemas.microsoft.com/office/drawing/2014/chartex" xmlns:cx1="http://schemas.microsoft.com/office/drawing/2015/9/8/chartex" xmlns:cx2="http://schemas.microsoft.com/office/drawing/2015/10/21/chartex" xmlns:cx3="http://schemas.microsoft.com/office/drawing/2016/5/9/chartex" xmlns:cx4="http://schemas.microsoft.com/office/drawing/2016/5/10/chartex" xmlns:cx5="http://schemas.microsoft.com/office/drawing/2016/5/11/chartex" xmlns:cx6="http://schemas.microsoft.com/office/drawing/2016/5/12/chartex" xmlns:cx7="http://schemas.microsoft.com/office/drawing/2016/5/13/chartex" xmlns:cx8="http://schemas.microsoft.com/office/drawing/2016/5/14/chartex" xmlns:mc="http://schemas.openxmlformats.org/markup-compatibility/2006" xmlns:aink="http://schemas.microsoft.com/office/drawing/2016/ink" xmlns:am3d="http://schemas.microsoft.com/office/drawing/2017/model3d" xmlns:o="urn:schemas-microsoft-com:office:office" xmlns:r="http://schemas.openxmlformats.org/officeDocument/2006/relationships" xmlns:m="http://schemas.openxmlformats.org/officeDocument/2006/math" xmlns:v="urn:schemas-microsoft-com:vml" xmlns:wp14="http://schemas.microsoft.com/office/word/2010/wordprocessingDrawing" xmlns:wp="http://schemas.openxmlformats.org/drawingml/2006/wordprocessingDrawing" xmlns:w10="urn:schemas-microsoft-com:office:word" xmlns:w="http://schemas.openxmlformats.org/wordprocessingml/2006/main" xmlns:w14="http://schemas.microsoft.com/office/word/2010/wordml" xmlns:w15="http://schemas.microsoft.com/office/word/2012/wordml" xmlns:w16cex="http://schemas.microsoft.com/office/word/2018/wordml/cex" xmlns:w16cid="http://schemas.microsoft.com/office/word/2016/wordml/cid" xmlns:w16="http://schemas.microsoft.com/office/word/2018/wordml" xmlns:w16sdtdh="http://schemas.microsoft.com/office/word/2020/wordml/sdtdatahash" xmlns:w16se="http://schemas.microsoft.com/office/word/2015/wordml/symex" xmlns:wpg="http://schemas.microsoft.com/office/word/2010/wordprocessingGroup" xmlns:wpi="http://schemas.microsoft.com/office/word/2010/wordprocessingInk" xmlns:wne="http://schemas.microsoft.com/office/word/2006/wordml" xmlns:wps="http://schemas.microsoft.com/office/word/2010/wordprocessingShape" mc:Ignorable="w14 w15 w16se w16cid w16 w16cex w16sdtdh wp14">
+  <w15:person w15:author="Yahima Hadfeg">
+    <w15:presenceInfo w15:providerId="Windows Live" w15:userId="0129ff54c651af05"/>
+  </w15:person>
+</w15:people>
+</file>
+
 <file path=word/styles.xml><?xml version="1.0" encoding="utf-8"?>
-<w:styles xmlns:mc="http://schemas.openxmlformats.org/markup-compatibility/2006" xmlns:r="http://schemas.openxmlformats.org/officeDocument/2006/relationships" xmlns:w="http://schemas.openxmlformats.org/wordprocessingml/2006/main" xmlns:w14="http://schemas.microsoft.com/office/word/2010/wordml" xmlns:w15="http://schemas.microsoft.com/office/word/2012/wordml" xmlns:w16cex="http://schemas.microsoft.com/office/word/2018/wordml/cex" xmlns:w16cid="http://schemas.microsoft.com/office/word/2016/wordml/cid" xmlns:w16="http://schemas.microsoft.com/office/word/2018/wordml" xmlns:w16du="http://schemas.microsoft.com/office/word/2023/wordml/word16du" xmlns:w16sdtdh="http://schemas.microsoft.com/office/word/2020/wordml/sdtdatahash" xmlns:w16sdtfl="http://schemas.microsoft.com/office/word/2024/wordml/sdtformatlock" xmlns:w16se="http://schemas.microsoft.com/office/word/2015/wordml/symex" mc:Ignorable="w14 w15 w16se w16cid w16 w16cex w16sdtdh w16sdtfl w16du">
+<w:styles xmlns:mc="http://schemas.openxmlformats.org/markup-compatibility/2006" xmlns:r="http://schemas.openxmlformats.org/officeDocument/2006/relationships" xmlns:w="http://schemas.openxmlformats.org/wordprocessingml/2006/main" xmlns:w14="http://schemas.microsoft.com/office/word/2010/wordml" xmlns:w15="http://schemas.microsoft.com/office/word/2012/wordml" xmlns:w16cex="http://schemas.microsoft.com/office/word/2018/wordml/cex" xmlns:w16cid="http://schemas.microsoft.com/office/word/2016/wordml/cid" xmlns:w16="http://schemas.microsoft.com/office/word/2018/wordml" xmlns:w16sdtdh="http://schemas.microsoft.com/office/word/2020/wordml/sdtdatahash" xmlns:w16se="http://schemas.microsoft.com/office/word/2015/wordml/symex" mc:Ignorable="w14 w15 w16se w16cid w16 w16cex w16sdtdh">
   <w:docDefaults>
     <w:rPrDefault>
       <w:rPr>
@@ -22785,7 +23202,6 @@
     <w:name w:val="Normal (Web)"/>
     <w:basedOn w:val="Normal"/>
     <w:uiPriority w:val="99"/>
-    <w:semiHidden/>
     <w:unhideWhenUsed/>
     <w:rsid w:val="00117D83"/>
     <w:pPr>

</xml_diff>